<commit_message>
Report v0.4 / SRS v0.3 / add Backlog  v0.1
After our delibration and discusion this week i made the necessary changes to the Report  and SRS and added the Backlog
</commit_message>
<xml_diff>
--- a/SRS/Software Requirements Specification.docx
+++ b/SRS/Software Requirements Specification.docx
@@ -99,7 +99,15 @@
           <w:sz w:val="28"/>
           <w:szCs w:val="28"/>
         </w:rPr>
-        <w:t>Version 0.1</w:t>
+        <w:t>Version 0.</w:t>
+      </w:r>
+      <w:r>
+        <w:rPr>
+          <w:b/>
+          <w:sz w:val="28"/>
+          <w:szCs w:val="28"/>
+        </w:rPr>
+        <w:t>4</w:t>
       </w:r>
     </w:p>
     <w:p>
@@ -213,21 +221,7 @@
               <w:rPr>
                 <w:b/>
               </w:rPr>
-              <w:t xml:space="preserve">Abdi </w:t>
-            </w:r>
-            <w:proofErr w:type="spellStart"/>
-            <w:r>
-              <w:rPr>
-                <w:b/>
-              </w:rPr>
-              <w:t>Adem</w:t>
-            </w:r>
-            <w:proofErr w:type="spellEnd"/>
-            <w:r>
-              <w:rPr>
-                <w:b/>
-              </w:rPr>
-              <w:t xml:space="preserve"> Fares</w:t>
+              <w:t>Abdi Adem Fares</w:t>
             </w:r>
           </w:p>
         </w:tc>
@@ -285,19 +279,11 @@
                 <w:b/>
               </w:rPr>
             </w:pPr>
-            <w:proofErr w:type="spellStart"/>
             <w:r>
               <w:rPr>
                 <w:b/>
               </w:rPr>
-              <w:t>Alasmar</w:t>
-            </w:r>
-            <w:proofErr w:type="spellEnd"/>
-            <w:r>
-              <w:rPr>
-                <w:b/>
-              </w:rPr>
-              <w:t xml:space="preserve"> Anas</w:t>
+              <w:t>Alasmar Anas</w:t>
             </w:r>
           </w:p>
         </w:tc>
@@ -355,19 +341,11 @@
                 <w:b/>
               </w:rPr>
             </w:pPr>
-            <w:proofErr w:type="spellStart"/>
             <w:r>
               <w:rPr>
                 <w:b/>
               </w:rPr>
-              <w:t>Zobir</w:t>
-            </w:r>
-            <w:proofErr w:type="spellEnd"/>
-            <w:r>
-              <w:rPr>
-                <w:b/>
-              </w:rPr>
-              <w:t xml:space="preserve"> Abd Raouf</w:t>
+              <w:t>Zobir Abd Raouf</w:t>
             </w:r>
           </w:p>
         </w:tc>
@@ -425,19 +403,11 @@
                 <w:b/>
               </w:rPr>
             </w:pPr>
-            <w:proofErr w:type="spellStart"/>
             <w:r>
               <w:rPr>
                 <w:b/>
               </w:rPr>
-              <w:t>Benmati</w:t>
-            </w:r>
-            <w:proofErr w:type="spellEnd"/>
-            <w:r>
-              <w:rPr>
-                <w:b/>
-              </w:rPr>
-              <w:t xml:space="preserve"> Ziad</w:t>
+              <w:t>Benmati Ziad</w:t>
             </w:r>
           </w:p>
         </w:tc>
@@ -495,19 +465,11 @@
                 <w:b/>
               </w:rPr>
             </w:pPr>
-            <w:proofErr w:type="spellStart"/>
             <w:r>
               <w:rPr>
                 <w:b/>
               </w:rPr>
-              <w:t>Hechich</w:t>
-            </w:r>
-            <w:proofErr w:type="spellEnd"/>
-            <w:r>
-              <w:rPr>
-                <w:b/>
-              </w:rPr>
-              <w:t xml:space="preserve"> Nouha</w:t>
+              <w:t>Hechich Nouha</w:t>
             </w:r>
           </w:p>
         </w:tc>
@@ -611,16 +573,8 @@
               <w:rPr>
                 <w:b/>
               </w:rPr>
-              <w:t xml:space="preserve">Mr. Yasser </w:t>
+              <w:t>Mr. Yasser Berghout</w:t>
             </w:r>
-            <w:proofErr w:type="spellStart"/>
-            <w:r>
-              <w:rPr>
-                <w:b/>
-              </w:rPr>
-              <w:t>Berghout</w:t>
-            </w:r>
-            <w:proofErr w:type="spellEnd"/>
           </w:p>
         </w:tc>
       </w:tr>
@@ -754,21 +708,7 @@
               <w:rPr>
                 <w:b/>
               </w:rPr>
-              <w:t xml:space="preserve">Abdi </w:t>
-            </w:r>
-            <w:proofErr w:type="spellStart"/>
-            <w:r>
-              <w:rPr>
-                <w:b/>
-              </w:rPr>
-              <w:t>Adem</w:t>
-            </w:r>
-            <w:proofErr w:type="spellEnd"/>
-            <w:r>
-              <w:rPr>
-                <w:b/>
-              </w:rPr>
-              <w:t xml:space="preserve"> Fares</w:t>
+              <w:t>Abdi Adem Fares</w:t>
             </w:r>
           </w:p>
         </w:tc>
@@ -881,6 +821,8 @@
         <w:spacing w:before="100" w:beforeAutospacing="1" w:after="100" w:afterAutospacing="1" w:line="240" w:lineRule="auto"/>
         <w:rPr>
           <w:rFonts w:eastAsia="Times New Roman"/>
+          <w:b/>
+          <w:bCs/>
           <w:sz w:val="24"/>
           <w:szCs w:val="24"/>
           <w:lang w:val="en-US"/>
@@ -903,6 +845,8 @@
         <w:spacing w:before="100" w:beforeAutospacing="1" w:after="100" w:afterAutospacing="1" w:line="240" w:lineRule="auto"/>
         <w:rPr>
           <w:rFonts w:eastAsia="Times New Roman"/>
+          <w:b/>
+          <w:bCs/>
           <w:sz w:val="24"/>
           <w:szCs w:val="24"/>
           <w:lang w:val="en-US"/>
@@ -937,14 +881,16 @@
           <w:szCs w:val="24"/>
           <w:lang w:val="en-US"/>
         </w:rPr>
-        <w:t>The purpose of this document is to outline the technical and functional requirements for the development of HANINI, a mobile app connecting service providers with clients for everyday services such as home repairs, cleaning, and maintenance. Targeting the Algerian market, the app will help users find reliable service providers and will monetize through ads and premium subscriptions for service providers. Additionally, the app will allow clients to post job listings for specific service needs, providing a way for service providers to browse and apply for these opportunities.</w:t>
-      </w:r>
-    </w:p>
-    <w:p>
-      <w:pPr>
-        <w:spacing w:before="100" w:beforeAutospacing="1" w:after="100" w:afterAutospacing="1" w:line="240" w:lineRule="auto"/>
-        <w:rPr>
-          <w:rFonts w:eastAsia="Times New Roman"/>
+        <w:t>The purpose of this document is to outline the technical and functional requirements for the development of HANINI, a mobile app connecting service providers with clients for everyday services such as home repairs, cleaning, and maintenance. Targeting the Algerian market, the app will help users find reliable service providers and will monetize through ads and premium subscriptions for service providers.</w:t>
+      </w:r>
+    </w:p>
+    <w:p>
+      <w:pPr>
+        <w:spacing w:before="100" w:beforeAutospacing="1" w:after="100" w:afterAutospacing="1" w:line="240" w:lineRule="auto"/>
+        <w:rPr>
+          <w:rFonts w:eastAsia="Times New Roman"/>
+          <w:b/>
+          <w:bCs/>
           <w:sz w:val="24"/>
           <w:szCs w:val="24"/>
           <w:lang w:val="en-US"/>
@@ -979,2097 +925,2190 @@
           <w:szCs w:val="24"/>
           <w:lang w:val="en-US"/>
         </w:rPr>
-        <w:t>The HANINI app will enable service providers to list services they offer, and clients to search, book, and rate these services. Clients will also be able to post job listings for tasks they need help with, allowing service providers to apply directly for these jobs. The system will include AI-based identity verification for service providers by comparing their national ID with their live photo. The monetization model includes advertisements and premium subscriptions, offering more visibility for service providers. The app is specifically designed to facilitate local services within Algeria.</w:t>
-      </w:r>
-    </w:p>
-    <w:p>
-      <w:pPr>
-        <w:spacing w:before="100" w:beforeAutospacing="1" w:after="100" w:afterAutospacing="1" w:line="240" w:lineRule="auto"/>
-        <w:rPr>
-          <w:rFonts w:eastAsia="Times New Roman"/>
-          <w:sz w:val="24"/>
-          <w:szCs w:val="24"/>
-          <w:lang w:val="fr-FR"/>
-        </w:rPr>
-      </w:pPr>
-      <w:r>
-        <w:rPr>
-          <w:rFonts w:eastAsia="Times New Roman"/>
-          <w:b/>
-          <w:bCs/>
-          <w:sz w:val="24"/>
-          <w:szCs w:val="24"/>
-          <w:lang w:val="fr-FR"/>
-        </w:rPr>
-        <w:t xml:space="preserve">1.3 </w:t>
-      </w:r>
-      <w:proofErr w:type="spellStart"/>
-      <w:r>
-        <w:rPr>
-          <w:rFonts w:eastAsia="Times New Roman"/>
-          <w:b/>
-          <w:bCs/>
-          <w:sz w:val="24"/>
-          <w:szCs w:val="24"/>
-          <w:lang w:val="fr-FR"/>
-        </w:rPr>
-        <w:t>Definitions</w:t>
-      </w:r>
-      <w:proofErr w:type="spellEnd"/>
-      <w:r>
-        <w:rPr>
-          <w:rFonts w:eastAsia="Times New Roman"/>
-          <w:b/>
-          <w:bCs/>
-          <w:sz w:val="24"/>
-          <w:szCs w:val="24"/>
-          <w:lang w:val="fr-FR"/>
-        </w:rPr>
-        <w:t xml:space="preserve">, </w:t>
-      </w:r>
-      <w:proofErr w:type="spellStart"/>
-      <w:r>
-        <w:rPr>
-          <w:rFonts w:eastAsia="Times New Roman"/>
-          <w:b/>
-          <w:bCs/>
-          <w:sz w:val="24"/>
-          <w:szCs w:val="24"/>
-          <w:lang w:val="fr-FR"/>
-        </w:rPr>
-        <w:t>Acronyms</w:t>
-      </w:r>
-      <w:proofErr w:type="spellEnd"/>
-      <w:r>
-        <w:rPr>
-          <w:rFonts w:eastAsia="Times New Roman"/>
-          <w:b/>
-          <w:bCs/>
-          <w:sz w:val="24"/>
-          <w:szCs w:val="24"/>
-          <w:lang w:val="fr-FR"/>
-        </w:rPr>
-        <w:t xml:space="preserve">, and </w:t>
-      </w:r>
-      <w:proofErr w:type="spellStart"/>
-      <w:r>
-        <w:rPr>
-          <w:rFonts w:eastAsia="Times New Roman"/>
-          <w:b/>
-          <w:bCs/>
-          <w:sz w:val="24"/>
-          <w:szCs w:val="24"/>
-          <w:lang w:val="fr-FR"/>
-        </w:rPr>
-        <w:t>Abbreviations</w:t>
-      </w:r>
-      <w:proofErr w:type="spellEnd"/>
-    </w:p>
-    <w:p>
-      <w:pPr>
-        <w:numPr>
-          <w:ilvl w:val="0"/>
-          <w:numId w:val="1"/>
-        </w:numPr>
-        <w:spacing w:before="100" w:beforeAutospacing="1" w:after="100" w:afterAutospacing="1" w:line="240" w:lineRule="auto"/>
-        <w:rPr>
-          <w:rFonts w:eastAsia="Times New Roman"/>
-          <w:sz w:val="24"/>
-          <w:szCs w:val="24"/>
-          <w:lang w:val="en-US"/>
-        </w:rPr>
-      </w:pPr>
-      <w:r>
-        <w:rPr>
-          <w:rFonts w:eastAsia="Times New Roman"/>
-          <w:b/>
-          <w:bCs/>
-          <w:sz w:val="24"/>
-          <w:szCs w:val="24"/>
-          <w:lang w:val="en-US"/>
-        </w:rPr>
-        <w:t>Service Provider</w:t>
-      </w:r>
-      <w:r>
-        <w:rPr>
-          <w:rFonts w:eastAsia="Times New Roman"/>
-          <w:sz w:val="24"/>
-          <w:szCs w:val="24"/>
-          <w:lang w:val="en-US"/>
-        </w:rPr>
-        <w:t>: A person or business offering a specific service (e.g., plumbing, cleaning).</w:t>
-      </w:r>
-    </w:p>
-    <w:p>
-      <w:pPr>
-        <w:numPr>
-          <w:ilvl w:val="0"/>
-          <w:numId w:val="1"/>
-        </w:numPr>
-        <w:spacing w:before="100" w:beforeAutospacing="1" w:after="100" w:afterAutospacing="1" w:line="240" w:lineRule="auto"/>
-        <w:rPr>
-          <w:rFonts w:eastAsia="Times New Roman"/>
-          <w:sz w:val="24"/>
-          <w:szCs w:val="24"/>
-          <w:lang w:val="en-US"/>
-        </w:rPr>
-      </w:pPr>
-      <w:r>
-        <w:rPr>
-          <w:rFonts w:eastAsia="Times New Roman"/>
-          <w:b/>
-          <w:bCs/>
-          <w:sz w:val="24"/>
-          <w:szCs w:val="24"/>
-          <w:lang w:val="en-US"/>
-        </w:rPr>
-        <w:t>Client</w:t>
-      </w:r>
-      <w:r>
-        <w:rPr>
-          <w:rFonts w:eastAsia="Times New Roman"/>
-          <w:sz w:val="24"/>
-          <w:szCs w:val="24"/>
-          <w:lang w:val="en-US"/>
-        </w:rPr>
-        <w:t>: A user searching for and booking services or posting job listings through the app.</w:t>
-      </w:r>
-    </w:p>
-    <w:p>
-      <w:pPr>
-        <w:numPr>
-          <w:ilvl w:val="0"/>
-          <w:numId w:val="1"/>
-        </w:numPr>
-        <w:spacing w:before="100" w:beforeAutospacing="1" w:after="100" w:afterAutospacing="1" w:line="240" w:lineRule="auto"/>
-        <w:rPr>
-          <w:rFonts w:eastAsia="Times New Roman"/>
-          <w:sz w:val="24"/>
-          <w:szCs w:val="24"/>
-          <w:lang w:val="en-US"/>
-        </w:rPr>
-      </w:pPr>
-      <w:r>
-        <w:rPr>
-          <w:rFonts w:eastAsia="Times New Roman"/>
-          <w:b/>
-          <w:bCs/>
-          <w:sz w:val="24"/>
-          <w:szCs w:val="24"/>
-          <w:lang w:val="en-US"/>
-        </w:rPr>
-        <w:t>Verification</w:t>
-      </w:r>
-      <w:r>
-        <w:rPr>
-          <w:rFonts w:eastAsia="Times New Roman"/>
-          <w:sz w:val="24"/>
-          <w:szCs w:val="24"/>
-          <w:lang w:val="en-US"/>
-        </w:rPr>
-        <w:t>: The AI-driven process for confirming a service provider’s identity using their national ID and face recognition.</w:t>
-      </w:r>
-    </w:p>
-    <w:p>
-      <w:pPr>
-        <w:numPr>
-          <w:ilvl w:val="0"/>
-          <w:numId w:val="1"/>
-        </w:numPr>
-        <w:spacing w:before="100" w:beforeAutospacing="1" w:after="100" w:afterAutospacing="1" w:line="240" w:lineRule="auto"/>
-        <w:rPr>
-          <w:rFonts w:eastAsia="Times New Roman"/>
-          <w:sz w:val="24"/>
-          <w:szCs w:val="24"/>
-          <w:lang w:val="en-US"/>
-        </w:rPr>
-      </w:pPr>
-      <w:r>
-        <w:rPr>
-          <w:rFonts w:eastAsia="Times New Roman"/>
-          <w:b/>
-          <w:bCs/>
-          <w:sz w:val="24"/>
-          <w:szCs w:val="24"/>
-          <w:lang w:val="en-US"/>
-        </w:rPr>
-        <w:t>Job Listing</w:t>
-      </w:r>
-      <w:r>
-        <w:rPr>
-          <w:rFonts w:eastAsia="Times New Roman"/>
-          <w:sz w:val="24"/>
-          <w:szCs w:val="24"/>
-          <w:lang w:val="en-US"/>
-        </w:rPr>
-        <w:t>: A specific task or service request posted by a client for which service providers can apply.</w:t>
-      </w:r>
-    </w:p>
-    <w:p>
-      <w:pPr>
-        <w:numPr>
-          <w:ilvl w:val="0"/>
-          <w:numId w:val="1"/>
-        </w:numPr>
-        <w:spacing w:before="100" w:beforeAutospacing="1" w:after="100" w:afterAutospacing="1" w:line="240" w:lineRule="auto"/>
-        <w:rPr>
-          <w:rFonts w:eastAsia="Times New Roman"/>
-          <w:sz w:val="24"/>
-          <w:szCs w:val="24"/>
-          <w:lang w:val="en-US"/>
-        </w:rPr>
-      </w:pPr>
-      <w:r>
-        <w:rPr>
-          <w:rFonts w:eastAsia="Times New Roman"/>
-          <w:b/>
-          <w:bCs/>
-          <w:sz w:val="24"/>
-          <w:szCs w:val="24"/>
-          <w:lang w:val="en-US"/>
-        </w:rPr>
-        <w:t>Admin</w:t>
-      </w:r>
-      <w:r>
-        <w:rPr>
-          <w:rFonts w:eastAsia="Times New Roman"/>
-          <w:sz w:val="24"/>
-          <w:szCs w:val="24"/>
-          <w:lang w:val="en-US"/>
-        </w:rPr>
-        <w:t>: The application manager responsible for approving accounts, job listings, and overseeing the system.</w:t>
-      </w:r>
-    </w:p>
-    <w:p>
-      <w:pPr>
-        <w:numPr>
-          <w:ilvl w:val="0"/>
-          <w:numId w:val="1"/>
-        </w:numPr>
-        <w:spacing w:before="100" w:beforeAutospacing="1" w:after="100" w:afterAutospacing="1" w:line="240" w:lineRule="auto"/>
-        <w:rPr>
-          <w:rFonts w:eastAsia="Times New Roman"/>
-          <w:sz w:val="24"/>
-          <w:szCs w:val="24"/>
-          <w:lang w:val="en-US"/>
-        </w:rPr>
-      </w:pPr>
-      <w:r>
-        <w:rPr>
-          <w:rFonts w:eastAsia="Times New Roman"/>
-          <w:b/>
-          <w:bCs/>
-          <w:sz w:val="24"/>
-          <w:szCs w:val="24"/>
-          <w:lang w:val="en-US"/>
-        </w:rPr>
-        <w:t>Premium Subscription</w:t>
-      </w:r>
-      <w:r>
-        <w:rPr>
-          <w:rFonts w:eastAsia="Times New Roman"/>
-          <w:sz w:val="24"/>
-          <w:szCs w:val="24"/>
-          <w:lang w:val="en-US"/>
-        </w:rPr>
-        <w:t>: A paid feature that increases a service provider’s visibility within the app.</w:t>
-      </w:r>
-    </w:p>
-    <w:p>
-      <w:pPr>
-        <w:spacing w:line="240" w:lineRule="auto"/>
+        <w:t>The HANINI app will enable service providers to list services they offer, and clients to search, book, and rate these services. The system will include AI-based identity verification for service providers by comparing their national ID with their live photo. The monetization model includes advertisements and premium subscriptions, offering more visibility for service providers. The app is specifically designed to facilitate local services within Algeria.</w:t>
+      </w:r>
+    </w:p>
+    <w:p>
+      <w:pPr>
+        <w:spacing w:before="100" w:beforeAutospacing="1" w:after="100" w:afterAutospacing="1" w:line="240" w:lineRule="auto"/>
+        <w:rPr>
+          <w:rFonts w:eastAsia="Times New Roman"/>
+          <w:b/>
+          <w:bCs/>
+          <w:sz w:val="24"/>
+          <w:szCs w:val="24"/>
+          <w:lang w:val="en-US"/>
+        </w:rPr>
+      </w:pPr>
+      <w:r>
+        <w:rPr>
+          <w:rFonts w:eastAsia="Times New Roman"/>
+          <w:b/>
+          <w:bCs/>
+          <w:sz w:val="24"/>
+          <w:szCs w:val="24"/>
+          <w:lang w:val="en-US"/>
+        </w:rPr>
+        <w:t>1.3 Definitions, Acronyms, and Abbreviations</w:t>
+      </w:r>
+    </w:p>
+    <w:p>
+      <w:pPr>
+        <w:spacing w:before="100" w:beforeAutospacing="1" w:after="100" w:afterAutospacing="1" w:line="240" w:lineRule="auto"/>
+        <w:ind w:left="708"/>
+        <w:rPr>
+          <w:rFonts w:eastAsia="Times New Roman"/>
+          <w:sz w:val="24"/>
+          <w:szCs w:val="24"/>
+          <w:lang w:val="en-US"/>
+        </w:rPr>
+      </w:pPr>
+      <w:r>
+        <w:rPr>
+          <w:rFonts w:eastAsia="Times New Roman"/>
+          <w:sz w:val="24"/>
+          <w:szCs w:val="24"/>
+          <w:lang w:val="en-US"/>
+        </w:rPr>
+        <w:t>●</w:t>
+      </w:r>
+      <w:r>
+        <w:rPr>
+          <w:rFonts w:eastAsia="Times New Roman"/>
+          <w:sz w:val="24"/>
+          <w:szCs w:val="24"/>
+          <w:lang w:val="en-US"/>
+        </w:rPr>
+        <w:t xml:space="preserve"> </w:t>
+      </w:r>
+      <w:r>
+        <w:rPr>
+          <w:rFonts w:eastAsia="Times New Roman"/>
+          <w:b/>
+          <w:bCs/>
+          <w:sz w:val="24"/>
+          <w:szCs w:val="24"/>
+          <w:lang w:val="en-US"/>
+        </w:rPr>
+        <w:t>Service Provider:</w:t>
+      </w:r>
+      <w:r>
+        <w:rPr>
+          <w:rFonts w:eastAsia="Times New Roman"/>
+          <w:sz w:val="24"/>
+          <w:szCs w:val="24"/>
+          <w:lang w:val="en-US"/>
+        </w:rPr>
+        <w:t xml:space="preserve"> A person or business offering a specific service (e.g., plumbing, cleaning).</w:t>
+      </w:r>
+    </w:p>
+    <w:p>
+      <w:pPr>
+        <w:spacing w:before="100" w:beforeAutospacing="1" w:after="100" w:afterAutospacing="1" w:line="240" w:lineRule="auto"/>
+        <w:ind w:left="708"/>
+        <w:rPr>
+          <w:rFonts w:eastAsia="Times New Roman"/>
+          <w:sz w:val="24"/>
+          <w:szCs w:val="24"/>
+          <w:lang w:val="en-US"/>
+        </w:rPr>
+      </w:pPr>
+      <w:r>
+        <w:rPr>
+          <w:rFonts w:eastAsia="Times New Roman"/>
+          <w:sz w:val="24"/>
+          <w:szCs w:val="24"/>
+          <w:lang w:val="en-US"/>
+        </w:rPr>
+        <w:t>●</w:t>
+      </w:r>
+      <w:r>
+        <w:rPr>
+          <w:rFonts w:eastAsia="Times New Roman"/>
+          <w:sz w:val="24"/>
+          <w:szCs w:val="24"/>
+          <w:lang w:val="en-US"/>
+        </w:rPr>
+        <w:t xml:space="preserve"> </w:t>
+      </w:r>
+      <w:r>
+        <w:rPr>
+          <w:rFonts w:eastAsia="Times New Roman"/>
+          <w:b/>
+          <w:bCs/>
+          <w:sz w:val="24"/>
+          <w:szCs w:val="24"/>
+          <w:lang w:val="en-US"/>
+        </w:rPr>
+        <w:t>Client:</w:t>
+      </w:r>
+      <w:r>
+        <w:rPr>
+          <w:rFonts w:eastAsia="Times New Roman"/>
+          <w:sz w:val="24"/>
+          <w:szCs w:val="24"/>
+          <w:lang w:val="en-US"/>
+        </w:rPr>
+        <w:t xml:space="preserve"> A user searching for and booking services through the app.</w:t>
+      </w:r>
+    </w:p>
+    <w:p>
+      <w:pPr>
+        <w:spacing w:before="100" w:beforeAutospacing="1" w:after="100" w:afterAutospacing="1" w:line="240" w:lineRule="auto"/>
+        <w:ind w:left="708"/>
+        <w:rPr>
+          <w:rFonts w:eastAsia="Times New Roman"/>
+          <w:sz w:val="24"/>
+          <w:szCs w:val="24"/>
+          <w:lang w:val="en-US"/>
+        </w:rPr>
+      </w:pPr>
+      <w:r>
+        <w:rPr>
+          <w:rFonts w:eastAsia="Times New Roman"/>
+          <w:sz w:val="24"/>
+          <w:szCs w:val="24"/>
+          <w:lang w:val="en-US"/>
+        </w:rPr>
+        <w:t>●</w:t>
+      </w:r>
+      <w:r>
+        <w:rPr>
+          <w:rFonts w:eastAsia="Times New Roman"/>
+          <w:sz w:val="24"/>
+          <w:szCs w:val="24"/>
+          <w:lang w:val="en-US"/>
+        </w:rPr>
+        <w:t xml:space="preserve"> </w:t>
+      </w:r>
+      <w:r>
+        <w:rPr>
+          <w:rFonts w:eastAsia="Times New Roman"/>
+          <w:b/>
+          <w:bCs/>
+          <w:sz w:val="24"/>
+          <w:szCs w:val="24"/>
+          <w:lang w:val="en-US"/>
+        </w:rPr>
+        <w:t>Verification:</w:t>
+      </w:r>
+      <w:r>
+        <w:rPr>
+          <w:rFonts w:eastAsia="Times New Roman"/>
+          <w:sz w:val="24"/>
+          <w:szCs w:val="24"/>
+          <w:lang w:val="en-US"/>
+        </w:rPr>
+        <w:t xml:space="preserve"> The AI-driven process for confirming a service provider’s identity using their national ID and face recognition.</w:t>
+      </w:r>
+    </w:p>
+    <w:p>
+      <w:pPr>
+        <w:spacing w:before="100" w:beforeAutospacing="1" w:after="100" w:afterAutospacing="1" w:line="240" w:lineRule="auto"/>
+        <w:ind w:left="708"/>
+        <w:rPr>
+          <w:rFonts w:eastAsia="Times New Roman"/>
+          <w:sz w:val="24"/>
+          <w:szCs w:val="24"/>
+          <w:lang w:val="en-US"/>
+        </w:rPr>
+      </w:pPr>
+      <w:r>
+        <w:rPr>
+          <w:rFonts w:eastAsia="Times New Roman"/>
+          <w:sz w:val="24"/>
+          <w:szCs w:val="24"/>
+          <w:lang w:val="en-US"/>
+        </w:rPr>
+        <w:t>●</w:t>
+      </w:r>
+      <w:r>
+        <w:rPr>
+          <w:rFonts w:eastAsia="Times New Roman"/>
+          <w:sz w:val="24"/>
+          <w:szCs w:val="24"/>
+          <w:lang w:val="en-US"/>
+        </w:rPr>
+        <w:t xml:space="preserve"> </w:t>
+      </w:r>
+      <w:r>
+        <w:rPr>
+          <w:rFonts w:eastAsia="Times New Roman"/>
+          <w:b/>
+          <w:bCs/>
+          <w:sz w:val="24"/>
+          <w:szCs w:val="24"/>
+          <w:lang w:val="en-US"/>
+        </w:rPr>
+        <w:t>Admin:</w:t>
+      </w:r>
+      <w:r>
+        <w:rPr>
+          <w:rFonts w:eastAsia="Times New Roman"/>
+          <w:sz w:val="24"/>
+          <w:szCs w:val="24"/>
+          <w:lang w:val="en-US"/>
+        </w:rPr>
+        <w:t xml:space="preserve"> The application manager responsible for approving accounts and overseeing the system.</w:t>
+      </w:r>
+    </w:p>
+    <w:p>
+      <w:pPr>
+        <w:spacing w:before="100" w:beforeAutospacing="1" w:after="100" w:afterAutospacing="1" w:line="240" w:lineRule="auto"/>
+        <w:ind w:left="708"/>
+        <w:rPr>
+          <w:rFonts w:eastAsia="Times New Roman"/>
+          <w:sz w:val="24"/>
+          <w:szCs w:val="24"/>
+          <w:lang w:val="en-US"/>
+        </w:rPr>
+      </w:pPr>
+      <w:r>
+        <w:rPr>
+          <w:rFonts w:eastAsia="Times New Roman"/>
+          <w:sz w:val="24"/>
+          <w:szCs w:val="24"/>
+          <w:lang w:val="en-US"/>
+        </w:rPr>
+        <w:t>●</w:t>
+      </w:r>
+      <w:r>
+        <w:rPr>
+          <w:rFonts w:eastAsia="Times New Roman"/>
+          <w:sz w:val="24"/>
+          <w:szCs w:val="24"/>
+          <w:lang w:val="en-US"/>
+        </w:rPr>
+        <w:t xml:space="preserve"> </w:t>
+      </w:r>
+      <w:r>
+        <w:rPr>
+          <w:rFonts w:eastAsia="Times New Roman"/>
+          <w:b/>
+          <w:bCs/>
+          <w:sz w:val="24"/>
+          <w:szCs w:val="24"/>
+          <w:lang w:val="en-US"/>
+        </w:rPr>
+        <w:t>Premium Subscription:</w:t>
+      </w:r>
+      <w:r>
+        <w:rPr>
+          <w:rFonts w:eastAsia="Times New Roman"/>
+          <w:sz w:val="24"/>
+          <w:szCs w:val="24"/>
+          <w:lang w:val="en-US"/>
+        </w:rPr>
+        <w:t xml:space="preserve"> A paid feature that increases a service provider’s visibility within the app.</w:t>
+      </w:r>
+    </w:p>
+    <w:p>
+      <w:pPr>
+        <w:spacing w:before="100" w:beforeAutospacing="1" w:after="100" w:afterAutospacing="1" w:line="240" w:lineRule="auto"/>
+        <w:ind w:left="708"/>
+        <w:rPr>
+          <w:rFonts w:eastAsia="Times New Roman"/>
+          <w:b/>
+          <w:bCs/>
+          <w:sz w:val="24"/>
+          <w:szCs w:val="24"/>
+          <w:lang w:val="en-US"/>
+        </w:rPr>
+      </w:pPr>
+      <w:r>
+        <w:rPr>
+          <w:rFonts w:eastAsia="Times New Roman"/>
+          <w:b/>
+          <w:bCs/>
+          <w:sz w:val="24"/>
+          <w:szCs w:val="24"/>
+          <w:lang w:val="en-US"/>
+        </w:rPr>
+        <w:t xml:space="preserve">           </w:t>
+      </w:r>
+      <w:r>
+        <w:rPr>
+          <w:rFonts w:eastAsia="Times New Roman"/>
+          <w:b/>
+          <w:bCs/>
+          <w:sz w:val="24"/>
+          <w:szCs w:val="24"/>
+          <w:lang w:val="en-US"/>
+        </w:rPr>
+        <w:t>________________________________________</w:t>
+      </w:r>
+    </w:p>
+    <w:p>
+      <w:pPr>
+        <w:spacing w:before="100" w:beforeAutospacing="1" w:after="100" w:afterAutospacing="1" w:line="240" w:lineRule="auto"/>
+        <w:rPr>
+          <w:rFonts w:eastAsia="Times New Roman"/>
+          <w:b/>
+          <w:bCs/>
+          <w:sz w:val="24"/>
+          <w:szCs w:val="24"/>
+          <w:lang w:val="en-US"/>
+        </w:rPr>
+      </w:pPr>
+      <w:r>
+        <w:rPr>
+          <w:rFonts w:eastAsia="Times New Roman"/>
+          <w:b/>
+          <w:bCs/>
+          <w:sz w:val="24"/>
+          <w:szCs w:val="24"/>
+          <w:lang w:val="en-US"/>
+        </w:rPr>
+        <w:t>2. Overall Description</w:t>
+      </w:r>
+    </w:p>
+    <w:p>
+      <w:pPr>
+        <w:spacing w:before="100" w:beforeAutospacing="1" w:after="100" w:afterAutospacing="1" w:line="240" w:lineRule="auto"/>
+        <w:rPr>
+          <w:rFonts w:eastAsia="Times New Roman"/>
+          <w:b/>
+          <w:bCs/>
+          <w:sz w:val="24"/>
+          <w:szCs w:val="24"/>
+          <w:lang w:val="en-US"/>
+        </w:rPr>
+      </w:pPr>
+      <w:r>
+        <w:rPr>
+          <w:rFonts w:eastAsia="Times New Roman"/>
+          <w:b/>
+          <w:bCs/>
+          <w:sz w:val="24"/>
+          <w:szCs w:val="24"/>
+          <w:lang w:val="en-US"/>
+        </w:rPr>
+        <w:t>2.1 System Overview</w:t>
+      </w:r>
+    </w:p>
+    <w:p>
+      <w:pPr>
+        <w:spacing w:before="100" w:beforeAutospacing="1" w:after="100" w:afterAutospacing="1" w:line="240" w:lineRule="auto"/>
+        <w:rPr>
+          <w:rFonts w:eastAsia="Times New Roman"/>
+          <w:sz w:val="24"/>
+          <w:szCs w:val="24"/>
+          <w:lang w:val="en-US"/>
+        </w:rPr>
+      </w:pPr>
+      <w:r>
+        <w:rPr>
+          <w:rFonts w:eastAsia="Times New Roman"/>
+          <w:sz w:val="24"/>
+          <w:szCs w:val="24"/>
+          <w:lang w:val="en-US"/>
+        </w:rPr>
+        <w:t>HANINI acts as a marketplace where service providers can list local services, and clients can search, filter, and book these services. Both service providers and clients will have personalized user accounts. Admins will manage the app content and handle the verification of service provider accounts, particularly when AI verification fails.</w:t>
+      </w:r>
+      <w:r>
+        <w:rPr>
+          <w:rFonts w:eastAsia="Times New Roman"/>
+          <w:sz w:val="24"/>
+          <w:szCs w:val="24"/>
+          <w:lang w:val="en-US"/>
+        </w:rPr>
+        <w:t xml:space="preserve"> </w:t>
+      </w:r>
+    </w:p>
+    <w:p>
+      <w:pPr>
+        <w:spacing w:before="100" w:beforeAutospacing="1" w:after="100" w:afterAutospacing="1" w:line="240" w:lineRule="auto"/>
+        <w:rPr>
+          <w:rFonts w:eastAsia="Times New Roman"/>
+          <w:b/>
+          <w:bCs/>
+          <w:sz w:val="24"/>
+          <w:szCs w:val="24"/>
+          <w:lang w:val="en-US"/>
+        </w:rPr>
+      </w:pPr>
+    </w:p>
+    <w:p>
+      <w:pPr>
+        <w:spacing w:before="100" w:beforeAutospacing="1" w:after="100" w:afterAutospacing="1" w:line="240" w:lineRule="auto"/>
+        <w:rPr>
+          <w:rFonts w:eastAsia="Times New Roman"/>
+          <w:b/>
+          <w:bCs/>
+          <w:sz w:val="24"/>
+          <w:szCs w:val="24"/>
+          <w:lang w:val="en-US"/>
+        </w:rPr>
+      </w:pPr>
+      <w:r>
+        <w:rPr>
+          <w:rFonts w:eastAsia="Times New Roman"/>
+          <w:b/>
+          <w:bCs/>
+          <w:sz w:val="24"/>
+          <w:szCs w:val="24"/>
+          <w:lang w:val="en-US"/>
+        </w:rPr>
+        <w:lastRenderedPageBreak/>
+        <w:t>2.2 System Features</w:t>
+      </w:r>
+    </w:p>
+    <w:p>
+      <w:pPr>
+        <w:spacing w:before="100" w:beforeAutospacing="1" w:after="100" w:afterAutospacing="1" w:line="240" w:lineRule="auto"/>
+        <w:rPr>
+          <w:rFonts w:eastAsia="Times New Roman"/>
+          <w:b/>
+          <w:bCs/>
+          <w:sz w:val="24"/>
+          <w:szCs w:val="24"/>
+          <w:lang w:val="en-US"/>
+        </w:rPr>
+      </w:pPr>
+      <w:r>
+        <w:rPr>
+          <w:rFonts w:eastAsia="Times New Roman"/>
+          <w:b/>
+          <w:bCs/>
+          <w:sz w:val="24"/>
+          <w:szCs w:val="24"/>
+          <w:lang w:val="en-US"/>
+        </w:rPr>
+        <w:t>2.2.1 User Registration and Login</w:t>
+      </w:r>
+    </w:p>
+    <w:p>
+      <w:pPr>
+        <w:spacing w:before="100" w:beforeAutospacing="1" w:after="100" w:afterAutospacing="1" w:line="240" w:lineRule="auto"/>
+        <w:ind w:left="708"/>
+        <w:rPr>
+          <w:rFonts w:eastAsia="Times New Roman"/>
+          <w:sz w:val="24"/>
+          <w:szCs w:val="24"/>
+          <w:lang w:val="en-US"/>
+        </w:rPr>
+      </w:pPr>
+      <w:r>
+        <w:rPr>
+          <w:rFonts w:eastAsia="Times New Roman"/>
+          <w:sz w:val="24"/>
+          <w:szCs w:val="24"/>
+          <w:lang w:val="en-US"/>
+        </w:rPr>
+        <w:t>●</w:t>
+      </w:r>
+      <w:r>
+        <w:rPr>
+          <w:rFonts w:eastAsia="Times New Roman"/>
+          <w:sz w:val="24"/>
+          <w:szCs w:val="24"/>
+          <w:lang w:val="en-US"/>
+        </w:rPr>
+        <w:t xml:space="preserve"> </w:t>
+      </w:r>
+      <w:r>
+        <w:rPr>
+          <w:rFonts w:eastAsia="Times New Roman"/>
+          <w:sz w:val="24"/>
+          <w:szCs w:val="24"/>
+          <w:lang w:val="en-US"/>
+        </w:rPr>
+        <w:t>Service Providers, Clients, Admins can register and log in.</w:t>
+      </w:r>
+    </w:p>
+    <w:p>
+      <w:pPr>
+        <w:spacing w:before="100" w:beforeAutospacing="1" w:after="100" w:afterAutospacing="1" w:line="240" w:lineRule="auto"/>
+        <w:ind w:left="708"/>
+        <w:rPr>
+          <w:rFonts w:eastAsia="Times New Roman"/>
+          <w:sz w:val="24"/>
+          <w:szCs w:val="24"/>
+          <w:lang w:val="en-US"/>
+        </w:rPr>
+      </w:pPr>
+      <w:r>
+        <w:rPr>
+          <w:rFonts w:eastAsia="Times New Roman"/>
+          <w:sz w:val="24"/>
+          <w:szCs w:val="24"/>
+          <w:lang w:val="en-US"/>
+        </w:rPr>
+        <w:t>●</w:t>
+      </w:r>
+      <w:r>
+        <w:rPr>
+          <w:rFonts w:eastAsia="Times New Roman"/>
+          <w:sz w:val="24"/>
+          <w:szCs w:val="24"/>
+          <w:lang w:val="en-US"/>
+        </w:rPr>
+        <w:t xml:space="preserve"> </w:t>
+      </w:r>
+      <w:r>
+        <w:rPr>
+          <w:rFonts w:eastAsia="Times New Roman"/>
+          <w:sz w:val="24"/>
+          <w:szCs w:val="24"/>
+          <w:lang w:val="en-US"/>
+        </w:rPr>
+        <w:t>Admins will have permissions to manage accounts and content.</w:t>
+      </w:r>
+    </w:p>
+    <w:p>
+      <w:pPr>
+        <w:spacing w:before="100" w:beforeAutospacing="1" w:after="100" w:afterAutospacing="1" w:line="240" w:lineRule="auto"/>
+        <w:rPr>
+          <w:rFonts w:eastAsia="Times New Roman"/>
+          <w:b/>
+          <w:bCs/>
+          <w:sz w:val="24"/>
+          <w:szCs w:val="24"/>
+          <w:lang w:val="en-US"/>
+        </w:rPr>
+      </w:pPr>
+      <w:r>
+        <w:rPr>
+          <w:rFonts w:eastAsia="Times New Roman"/>
+          <w:b/>
+          <w:bCs/>
+          <w:sz w:val="24"/>
+          <w:szCs w:val="24"/>
+          <w:lang w:val="en-US"/>
+        </w:rPr>
+        <w:t>2.2.2 Account Management</w:t>
+      </w:r>
+    </w:p>
+    <w:p>
+      <w:pPr>
+        <w:spacing w:before="100" w:beforeAutospacing="1" w:after="100" w:afterAutospacing="1" w:line="240" w:lineRule="auto"/>
+        <w:ind w:left="708"/>
+        <w:rPr>
+          <w:rFonts w:eastAsia="Times New Roman"/>
+          <w:sz w:val="24"/>
+          <w:szCs w:val="24"/>
+          <w:lang w:val="en-US"/>
+        </w:rPr>
+      </w:pPr>
+      <w:r>
+        <w:rPr>
+          <w:rFonts w:eastAsia="Times New Roman"/>
+          <w:b/>
+          <w:bCs/>
+          <w:sz w:val="24"/>
+          <w:szCs w:val="24"/>
+          <w:lang w:val="en-US"/>
+        </w:rPr>
+        <w:t>●</w:t>
+      </w:r>
+      <w:r>
+        <w:rPr>
+          <w:rFonts w:eastAsia="Times New Roman"/>
+          <w:b/>
+          <w:bCs/>
+          <w:sz w:val="24"/>
+          <w:szCs w:val="24"/>
+          <w:lang w:val="en-US"/>
+        </w:rPr>
+        <w:t xml:space="preserve"> </w:t>
+      </w:r>
+      <w:r>
+        <w:rPr>
+          <w:rFonts w:eastAsia="Times New Roman"/>
+          <w:sz w:val="24"/>
+          <w:szCs w:val="24"/>
+          <w:lang w:val="en-US"/>
+        </w:rPr>
+        <w:t>Service Providers can create profiles, post service listings, and manage their offerings.</w:t>
+      </w:r>
+    </w:p>
+    <w:p>
+      <w:pPr>
+        <w:spacing w:before="100" w:beforeAutospacing="1" w:after="100" w:afterAutospacing="1" w:line="240" w:lineRule="auto"/>
+        <w:ind w:left="708"/>
+        <w:rPr>
+          <w:rFonts w:eastAsia="Times New Roman"/>
+          <w:sz w:val="24"/>
+          <w:szCs w:val="24"/>
+          <w:lang w:val="en-US"/>
+        </w:rPr>
+      </w:pPr>
+      <w:r>
+        <w:rPr>
+          <w:rFonts w:eastAsia="Times New Roman"/>
+          <w:sz w:val="24"/>
+          <w:szCs w:val="24"/>
+          <w:lang w:val="en-US"/>
+        </w:rPr>
+        <w:t>●</w:t>
+      </w:r>
+      <w:r>
+        <w:rPr>
+          <w:rFonts w:eastAsia="Times New Roman"/>
+          <w:sz w:val="24"/>
+          <w:szCs w:val="24"/>
+          <w:lang w:val="en-US"/>
+        </w:rPr>
+        <w:t xml:space="preserve"> </w:t>
+      </w:r>
+      <w:r>
+        <w:rPr>
+          <w:rFonts w:eastAsia="Times New Roman"/>
+          <w:sz w:val="24"/>
+          <w:szCs w:val="24"/>
+          <w:lang w:val="en-US"/>
+        </w:rPr>
+        <w:t>Clients can create accounts to search for, book, and review services.</w:t>
+      </w:r>
+    </w:p>
+    <w:p>
+      <w:pPr>
+        <w:spacing w:before="100" w:beforeAutospacing="1" w:after="100" w:afterAutospacing="1" w:line="240" w:lineRule="auto"/>
+        <w:ind w:left="708"/>
+        <w:rPr>
+          <w:rFonts w:eastAsia="Times New Roman"/>
+          <w:sz w:val="24"/>
+          <w:szCs w:val="24"/>
+          <w:lang w:val="en-US"/>
+        </w:rPr>
+      </w:pPr>
+      <w:r>
+        <w:rPr>
+          <w:rFonts w:eastAsia="Times New Roman"/>
+          <w:sz w:val="24"/>
+          <w:szCs w:val="24"/>
+          <w:lang w:val="en-US"/>
+        </w:rPr>
+        <w:t>●</w:t>
+      </w:r>
+      <w:r>
+        <w:rPr>
+          <w:rFonts w:eastAsia="Times New Roman"/>
+          <w:sz w:val="24"/>
+          <w:szCs w:val="24"/>
+          <w:lang w:val="en-US"/>
+        </w:rPr>
+        <w:t xml:space="preserve"> </w:t>
+      </w:r>
+      <w:r>
+        <w:rPr>
+          <w:rFonts w:eastAsia="Times New Roman"/>
+          <w:sz w:val="24"/>
+          <w:szCs w:val="24"/>
+          <w:lang w:val="en-US"/>
+        </w:rPr>
+        <w:t>Admins can review and approve service provider accounts and manage system-wide content.</w:t>
+      </w:r>
+    </w:p>
+    <w:p>
+      <w:pPr>
+        <w:spacing w:before="100" w:beforeAutospacing="1" w:after="100" w:afterAutospacing="1" w:line="240" w:lineRule="auto"/>
+        <w:rPr>
+          <w:rFonts w:eastAsia="Times New Roman"/>
+          <w:b/>
+          <w:bCs/>
+          <w:sz w:val="24"/>
+          <w:szCs w:val="24"/>
+          <w:lang w:val="en-US"/>
+        </w:rPr>
+      </w:pPr>
+      <w:r>
+        <w:rPr>
+          <w:rFonts w:eastAsia="Times New Roman"/>
+          <w:b/>
+          <w:bCs/>
+          <w:sz w:val="24"/>
+          <w:szCs w:val="24"/>
+          <w:lang w:val="en-US"/>
+        </w:rPr>
+        <w:t>2.2.3 AI-Based Identity Verification</w:t>
+      </w:r>
+    </w:p>
+    <w:p>
+      <w:pPr>
+        <w:spacing w:before="100" w:beforeAutospacing="1" w:after="100" w:afterAutospacing="1" w:line="240" w:lineRule="auto"/>
+        <w:ind w:left="708"/>
+        <w:rPr>
+          <w:rFonts w:eastAsia="Times New Roman"/>
+          <w:sz w:val="24"/>
+          <w:szCs w:val="24"/>
+          <w:lang w:val="en-US"/>
+        </w:rPr>
+      </w:pPr>
+      <w:r>
+        <w:rPr>
+          <w:rFonts w:eastAsia="Times New Roman"/>
+          <w:b/>
+          <w:bCs/>
+          <w:sz w:val="24"/>
+          <w:szCs w:val="24"/>
+          <w:lang w:val="en-US"/>
+        </w:rPr>
+        <w:t>●</w:t>
+      </w:r>
+      <w:r>
+        <w:rPr>
+          <w:rFonts w:eastAsia="Times New Roman"/>
+          <w:b/>
+          <w:bCs/>
+          <w:sz w:val="24"/>
+          <w:szCs w:val="24"/>
+          <w:lang w:val="en-US"/>
+        </w:rPr>
+        <w:t xml:space="preserve"> </w:t>
+      </w:r>
+      <w:r>
+        <w:rPr>
+          <w:rFonts w:eastAsia="Times New Roman"/>
+          <w:sz w:val="24"/>
+          <w:szCs w:val="24"/>
+          <w:lang w:val="en-US"/>
+        </w:rPr>
+        <w:t>Service Providers must verify their identity using national ID cards.</w:t>
+      </w:r>
+    </w:p>
+    <w:p>
+      <w:pPr>
+        <w:spacing w:before="100" w:beforeAutospacing="1" w:after="100" w:afterAutospacing="1" w:line="240" w:lineRule="auto"/>
+        <w:ind w:left="708"/>
+        <w:rPr>
+          <w:rFonts w:eastAsia="Times New Roman"/>
+          <w:sz w:val="24"/>
+          <w:szCs w:val="24"/>
+          <w:lang w:val="en-US"/>
+        </w:rPr>
+      </w:pPr>
+      <w:r>
+        <w:rPr>
+          <w:rFonts w:eastAsia="Times New Roman"/>
+          <w:sz w:val="24"/>
+          <w:szCs w:val="24"/>
+          <w:lang w:val="en-US"/>
+        </w:rPr>
+        <w:t>●</w:t>
+      </w:r>
+      <w:r>
+        <w:rPr>
+          <w:rFonts w:eastAsia="Times New Roman"/>
+          <w:sz w:val="24"/>
+          <w:szCs w:val="24"/>
+          <w:lang w:val="en-US"/>
+        </w:rPr>
+        <w:t xml:space="preserve"> </w:t>
+      </w:r>
+      <w:r>
+        <w:rPr>
+          <w:rFonts w:eastAsia="Times New Roman"/>
+          <w:sz w:val="24"/>
+          <w:szCs w:val="24"/>
+          <w:lang w:val="en-US"/>
+        </w:rPr>
+        <w:t>AI will extract and compare details from the ID with a live photo.</w:t>
+      </w:r>
+    </w:p>
+    <w:p>
+      <w:pPr>
+        <w:spacing w:before="100" w:beforeAutospacing="1" w:after="100" w:afterAutospacing="1" w:line="240" w:lineRule="auto"/>
+        <w:ind w:left="708"/>
+        <w:rPr>
+          <w:rFonts w:eastAsia="Times New Roman"/>
+          <w:sz w:val="24"/>
+          <w:szCs w:val="24"/>
+          <w:lang w:val="en-US"/>
+        </w:rPr>
+      </w:pPr>
+      <w:r>
+        <w:rPr>
+          <w:rFonts w:eastAsia="Times New Roman"/>
+          <w:sz w:val="24"/>
+          <w:szCs w:val="24"/>
+          <w:lang w:val="en-US"/>
+        </w:rPr>
+        <w:t>●</w:t>
+      </w:r>
+      <w:r>
+        <w:rPr>
+          <w:rFonts w:eastAsia="Times New Roman"/>
+          <w:sz w:val="24"/>
+          <w:szCs w:val="24"/>
+          <w:lang w:val="en-US"/>
+        </w:rPr>
+        <w:t xml:space="preserve"> </w:t>
+      </w:r>
+      <w:r>
+        <w:rPr>
+          <w:rFonts w:eastAsia="Times New Roman"/>
+          <w:sz w:val="24"/>
+          <w:szCs w:val="24"/>
+          <w:lang w:val="en-US"/>
+        </w:rPr>
+        <w:t>If the AI cannot verify the identity, the verification is escalated to an admin for manual review.</w:t>
+      </w:r>
+    </w:p>
+    <w:p>
+      <w:pPr>
+        <w:spacing w:before="100" w:beforeAutospacing="1" w:after="100" w:afterAutospacing="1" w:line="240" w:lineRule="auto"/>
+        <w:rPr>
+          <w:rFonts w:eastAsia="Times New Roman"/>
+          <w:b/>
+          <w:bCs/>
+          <w:sz w:val="24"/>
+          <w:szCs w:val="24"/>
+          <w:lang w:val="en-US"/>
+        </w:rPr>
+      </w:pPr>
+      <w:r>
+        <w:rPr>
+          <w:rFonts w:eastAsia="Times New Roman"/>
+          <w:b/>
+          <w:bCs/>
+          <w:sz w:val="24"/>
+          <w:szCs w:val="24"/>
+          <w:lang w:val="en-US"/>
+        </w:rPr>
+        <w:t>2.2.4 Service Search and Discovery</w:t>
+      </w:r>
+    </w:p>
+    <w:p>
+      <w:pPr>
+        <w:spacing w:before="100" w:beforeAutospacing="1" w:after="100" w:afterAutospacing="1" w:line="240" w:lineRule="auto"/>
+        <w:ind w:left="708"/>
+        <w:rPr>
+          <w:rFonts w:eastAsia="Times New Roman"/>
+          <w:sz w:val="24"/>
+          <w:szCs w:val="24"/>
+          <w:lang w:val="en-US"/>
+        </w:rPr>
+      </w:pPr>
+      <w:r>
+        <w:rPr>
+          <w:rFonts w:eastAsia="Times New Roman"/>
+          <w:sz w:val="24"/>
+          <w:szCs w:val="24"/>
+          <w:lang w:val="en-US"/>
+        </w:rPr>
+        <w:t>●</w:t>
+      </w:r>
+      <w:r>
+        <w:rPr>
+          <w:rFonts w:eastAsia="Times New Roman"/>
+          <w:sz w:val="24"/>
+          <w:szCs w:val="24"/>
+          <w:lang w:val="en-US"/>
+        </w:rPr>
+        <w:t xml:space="preserve"> </w:t>
+      </w:r>
+      <w:r>
+        <w:rPr>
+          <w:rFonts w:eastAsia="Times New Roman"/>
+          <w:sz w:val="24"/>
+          <w:szCs w:val="24"/>
+          <w:lang w:val="en-US"/>
+        </w:rPr>
+        <w:t>Clients can search for services by category, location, price, and ratings.</w:t>
+      </w:r>
+    </w:p>
+    <w:p>
+      <w:pPr>
+        <w:spacing w:before="100" w:beforeAutospacing="1" w:after="100" w:afterAutospacing="1" w:line="240" w:lineRule="auto"/>
+        <w:ind w:left="708"/>
+        <w:rPr>
+          <w:rFonts w:eastAsia="Times New Roman"/>
+          <w:b/>
+          <w:bCs/>
+          <w:sz w:val="24"/>
+          <w:szCs w:val="24"/>
+          <w:lang w:val="en-US"/>
+        </w:rPr>
+      </w:pPr>
+      <w:r>
+        <w:rPr>
+          <w:rFonts w:eastAsia="Times New Roman"/>
+          <w:sz w:val="24"/>
+          <w:szCs w:val="24"/>
+          <w:lang w:val="en-US"/>
+        </w:rPr>
+        <w:t>●</w:t>
+      </w:r>
+      <w:r>
+        <w:rPr>
+          <w:rFonts w:eastAsia="Times New Roman"/>
+          <w:sz w:val="24"/>
+          <w:szCs w:val="24"/>
+          <w:lang w:val="en-US"/>
+        </w:rPr>
+        <w:t xml:space="preserve"> </w:t>
+      </w:r>
+      <w:r>
+        <w:rPr>
+          <w:rFonts w:eastAsia="Times New Roman"/>
+          <w:sz w:val="24"/>
+          <w:szCs w:val="24"/>
+          <w:lang w:val="en-US"/>
+        </w:rPr>
+        <w:t>Advanced filtering options will allow users to refine their search</w:t>
+      </w:r>
+      <w:r>
+        <w:rPr>
+          <w:rFonts w:eastAsia="Times New Roman"/>
+          <w:b/>
+          <w:bCs/>
+          <w:sz w:val="24"/>
+          <w:szCs w:val="24"/>
+          <w:lang w:val="en-US"/>
+        </w:rPr>
+        <w:t>.</w:t>
+      </w:r>
+    </w:p>
+    <w:p>
+      <w:pPr>
+        <w:spacing w:before="100" w:beforeAutospacing="1" w:after="100" w:afterAutospacing="1" w:line="240" w:lineRule="auto"/>
+        <w:rPr>
+          <w:rFonts w:eastAsia="Times New Roman"/>
+          <w:b/>
+          <w:bCs/>
+          <w:sz w:val="24"/>
+          <w:szCs w:val="24"/>
+          <w:lang w:val="en-US"/>
+        </w:rPr>
+      </w:pPr>
+      <w:r>
+        <w:rPr>
+          <w:rFonts w:eastAsia="Times New Roman"/>
+          <w:b/>
+          <w:bCs/>
+          <w:sz w:val="24"/>
+          <w:szCs w:val="24"/>
+          <w:lang w:val="en-US"/>
+        </w:rPr>
+        <w:t>2.2.5 Ratings and Reviews</w:t>
+      </w:r>
+    </w:p>
+    <w:p>
+      <w:pPr>
+        <w:spacing w:before="100" w:beforeAutospacing="1" w:after="100" w:afterAutospacing="1" w:line="240" w:lineRule="auto"/>
+        <w:ind w:left="708"/>
+        <w:rPr>
+          <w:rFonts w:eastAsia="Times New Roman"/>
+          <w:sz w:val="24"/>
+          <w:szCs w:val="24"/>
+          <w:lang w:val="en-US"/>
+        </w:rPr>
+      </w:pPr>
+      <w:r>
+        <w:rPr>
+          <w:rFonts w:eastAsia="Times New Roman"/>
+          <w:sz w:val="24"/>
+          <w:szCs w:val="24"/>
+          <w:lang w:val="en-US"/>
+        </w:rPr>
+        <w:t>●</w:t>
+      </w:r>
+      <w:r>
+        <w:rPr>
+          <w:rFonts w:eastAsia="Times New Roman"/>
+          <w:sz w:val="24"/>
+          <w:szCs w:val="24"/>
+          <w:lang w:val="en-US"/>
+        </w:rPr>
+        <w:t xml:space="preserve"> </w:t>
+      </w:r>
+      <w:r>
+        <w:rPr>
+          <w:rFonts w:eastAsia="Times New Roman"/>
+          <w:sz w:val="24"/>
+          <w:szCs w:val="24"/>
+          <w:lang w:val="en-US"/>
+        </w:rPr>
+        <w:t>Clients can rate and review services after completion.</w:t>
+      </w:r>
+    </w:p>
+    <w:p>
+      <w:pPr>
+        <w:spacing w:before="100" w:beforeAutospacing="1" w:after="100" w:afterAutospacing="1" w:line="240" w:lineRule="auto"/>
+        <w:ind w:left="708"/>
+        <w:rPr>
+          <w:rFonts w:eastAsia="Times New Roman"/>
+          <w:sz w:val="24"/>
+          <w:szCs w:val="24"/>
+          <w:lang w:val="en-US"/>
+        </w:rPr>
+      </w:pPr>
+      <w:r>
+        <w:rPr>
+          <w:rFonts w:eastAsia="Times New Roman"/>
+          <w:sz w:val="24"/>
+          <w:szCs w:val="24"/>
+          <w:lang w:val="en-US"/>
+        </w:rPr>
+        <w:t>●</w:t>
+      </w:r>
+      <w:r>
+        <w:rPr>
+          <w:rFonts w:eastAsia="Times New Roman"/>
+          <w:sz w:val="24"/>
+          <w:szCs w:val="24"/>
+          <w:lang w:val="en-US"/>
+        </w:rPr>
+        <w:t xml:space="preserve"> </w:t>
+      </w:r>
+      <w:r>
+        <w:rPr>
+          <w:rFonts w:eastAsia="Times New Roman"/>
+          <w:sz w:val="24"/>
+          <w:szCs w:val="24"/>
+          <w:lang w:val="en-US"/>
+        </w:rPr>
+        <w:t>Service provider profiles will display ratings and feedback from clients.</w:t>
+      </w:r>
+    </w:p>
+    <w:p>
+      <w:pPr>
+        <w:spacing w:before="100" w:beforeAutospacing="1" w:after="100" w:afterAutospacing="1" w:line="240" w:lineRule="auto"/>
+        <w:rPr>
+          <w:rFonts w:eastAsia="Times New Roman"/>
+          <w:b/>
+          <w:bCs/>
+          <w:sz w:val="24"/>
+          <w:szCs w:val="24"/>
+          <w:lang w:val="en-US"/>
+        </w:rPr>
+      </w:pPr>
+      <w:r>
+        <w:rPr>
+          <w:rFonts w:eastAsia="Times New Roman"/>
+          <w:b/>
+          <w:bCs/>
+          <w:sz w:val="24"/>
+          <w:szCs w:val="24"/>
+          <w:lang w:val="en-US"/>
+        </w:rPr>
+        <w:t>2.2.6 In-App Advertising</w:t>
+      </w:r>
+    </w:p>
+    <w:p>
+      <w:pPr>
+        <w:spacing w:before="100" w:beforeAutospacing="1" w:after="100" w:afterAutospacing="1" w:line="240" w:lineRule="auto"/>
+        <w:ind w:left="708"/>
+        <w:rPr>
+          <w:rFonts w:eastAsia="Times New Roman"/>
+          <w:sz w:val="24"/>
+          <w:szCs w:val="24"/>
+          <w:lang w:val="en-US"/>
+        </w:rPr>
+      </w:pPr>
+      <w:r>
+        <w:rPr>
+          <w:rFonts w:eastAsia="Times New Roman"/>
+          <w:sz w:val="24"/>
+          <w:szCs w:val="24"/>
+          <w:lang w:val="en-US"/>
+        </w:rPr>
+        <w:t>●</w:t>
+      </w:r>
+      <w:r>
+        <w:rPr>
+          <w:rFonts w:eastAsia="Times New Roman"/>
+          <w:sz w:val="24"/>
+          <w:szCs w:val="24"/>
+          <w:lang w:val="en-US"/>
+        </w:rPr>
+        <w:t xml:space="preserve"> </w:t>
+      </w:r>
+      <w:r>
+        <w:rPr>
+          <w:rFonts w:eastAsia="Times New Roman"/>
+          <w:sz w:val="24"/>
+          <w:szCs w:val="24"/>
+          <w:lang w:val="en-US"/>
+        </w:rPr>
+        <w:t>The app will display ads relevant to users based on their interests and location.</w:t>
+      </w:r>
+    </w:p>
+    <w:p>
+      <w:pPr>
+        <w:spacing w:before="100" w:beforeAutospacing="1" w:after="100" w:afterAutospacing="1" w:line="240" w:lineRule="auto"/>
+        <w:ind w:left="708"/>
+        <w:rPr>
+          <w:rFonts w:eastAsia="Times New Roman"/>
+          <w:sz w:val="24"/>
+          <w:szCs w:val="24"/>
+          <w:lang w:val="en-US"/>
+        </w:rPr>
+      </w:pPr>
+      <w:r>
+        <w:rPr>
+          <w:rFonts w:eastAsia="Times New Roman"/>
+          <w:sz w:val="24"/>
+          <w:szCs w:val="24"/>
+          <w:lang w:val="en-US"/>
+        </w:rPr>
+        <w:t>●</w:t>
+      </w:r>
+      <w:r>
+        <w:rPr>
+          <w:rFonts w:eastAsia="Times New Roman"/>
+          <w:sz w:val="24"/>
+          <w:szCs w:val="24"/>
+          <w:lang w:val="en-US"/>
+        </w:rPr>
+        <w:t xml:space="preserve"> </w:t>
+      </w:r>
+      <w:r>
+        <w:rPr>
+          <w:rFonts w:eastAsia="Times New Roman"/>
+          <w:sz w:val="24"/>
+          <w:szCs w:val="24"/>
+          <w:lang w:val="en-US"/>
+        </w:rPr>
+        <w:t>This will be one of the app’s primary revenue streams.</w:t>
+      </w:r>
+    </w:p>
+    <w:p>
+      <w:pPr>
+        <w:spacing w:before="100" w:beforeAutospacing="1" w:after="100" w:afterAutospacing="1" w:line="240" w:lineRule="auto"/>
+        <w:rPr>
+          <w:rFonts w:eastAsia="Times New Roman"/>
+          <w:b/>
+          <w:bCs/>
+          <w:sz w:val="24"/>
+          <w:szCs w:val="24"/>
+          <w:lang w:val="en-US"/>
+        </w:rPr>
+      </w:pPr>
+    </w:p>
+    <w:p>
+      <w:pPr>
+        <w:spacing w:before="100" w:beforeAutospacing="1" w:after="100" w:afterAutospacing="1" w:line="240" w:lineRule="auto"/>
+        <w:rPr>
+          <w:rFonts w:eastAsia="Times New Roman"/>
+          <w:b/>
+          <w:bCs/>
+          <w:sz w:val="24"/>
+          <w:szCs w:val="24"/>
+          <w:lang w:val="en-US"/>
+        </w:rPr>
+      </w:pPr>
+    </w:p>
+    <w:p>
+      <w:pPr>
+        <w:spacing w:before="100" w:beforeAutospacing="1" w:after="100" w:afterAutospacing="1" w:line="240" w:lineRule="auto"/>
+        <w:rPr>
+          <w:rFonts w:eastAsia="Times New Roman"/>
+          <w:b/>
+          <w:bCs/>
+          <w:sz w:val="24"/>
+          <w:szCs w:val="24"/>
+          <w:lang w:val="en-US"/>
+        </w:rPr>
+      </w:pPr>
+    </w:p>
+    <w:p>
+      <w:pPr>
+        <w:spacing w:before="100" w:beforeAutospacing="1" w:after="100" w:afterAutospacing="1" w:line="240" w:lineRule="auto"/>
+        <w:rPr>
+          <w:rFonts w:eastAsia="Times New Roman"/>
+          <w:b/>
+          <w:bCs/>
+          <w:sz w:val="24"/>
+          <w:szCs w:val="24"/>
+          <w:lang w:val="en-US"/>
+        </w:rPr>
+      </w:pPr>
+      <w:r>
+        <w:rPr>
+          <w:rFonts w:eastAsia="Times New Roman"/>
+          <w:b/>
+          <w:bCs/>
+          <w:sz w:val="24"/>
+          <w:szCs w:val="24"/>
+          <w:lang w:val="en-US"/>
+        </w:rPr>
+        <w:t>2.2.7 Premium Subscriptions for Service Providers</w:t>
+      </w:r>
+    </w:p>
+    <w:p>
+      <w:pPr>
+        <w:spacing w:before="100" w:beforeAutospacing="1" w:after="100" w:afterAutospacing="1" w:line="240" w:lineRule="auto"/>
+        <w:ind w:left="708"/>
+        <w:rPr>
+          <w:rFonts w:eastAsia="Times New Roman"/>
+          <w:sz w:val="24"/>
+          <w:szCs w:val="24"/>
+          <w:lang w:val="en-US"/>
+        </w:rPr>
+      </w:pPr>
+      <w:r>
+        <w:rPr>
+          <w:rFonts w:eastAsia="Times New Roman"/>
+          <w:sz w:val="24"/>
+          <w:szCs w:val="24"/>
+          <w:lang w:val="en-US"/>
+        </w:rPr>
+        <w:t>●</w:t>
+      </w:r>
+      <w:r>
+        <w:rPr>
+          <w:rFonts w:eastAsia="Times New Roman"/>
+          <w:sz w:val="24"/>
+          <w:szCs w:val="24"/>
+          <w:lang w:val="en-US"/>
+        </w:rPr>
+        <w:t xml:space="preserve"> </w:t>
+      </w:r>
+      <w:r>
+        <w:rPr>
+          <w:rFonts w:eastAsia="Times New Roman"/>
+          <w:sz w:val="24"/>
+          <w:szCs w:val="24"/>
+          <w:lang w:val="en-US"/>
+        </w:rPr>
+        <w:t>Service providers can pay for premium subscriptions to increase their profile visibility.</w:t>
+      </w:r>
+    </w:p>
+    <w:p>
+      <w:pPr>
+        <w:spacing w:before="100" w:beforeAutospacing="1" w:after="100" w:afterAutospacing="1" w:line="240" w:lineRule="auto"/>
+        <w:ind w:left="708"/>
+        <w:rPr>
+          <w:rFonts w:eastAsia="Times New Roman"/>
+          <w:sz w:val="24"/>
+          <w:szCs w:val="24"/>
+          <w:lang w:val="en-US"/>
+        </w:rPr>
+      </w:pPr>
+      <w:r>
+        <w:rPr>
+          <w:rFonts w:eastAsia="Times New Roman"/>
+          <w:sz w:val="24"/>
+          <w:szCs w:val="24"/>
+          <w:lang w:val="en-US"/>
+        </w:rPr>
+        <w:t>●</w:t>
+      </w:r>
+      <w:r>
+        <w:rPr>
+          <w:rFonts w:eastAsia="Times New Roman"/>
+          <w:sz w:val="24"/>
+          <w:szCs w:val="24"/>
+          <w:lang w:val="en-US"/>
+        </w:rPr>
+        <w:t xml:space="preserve"> </w:t>
+      </w:r>
+      <w:r>
+        <w:rPr>
+          <w:rFonts w:eastAsia="Times New Roman"/>
+          <w:sz w:val="24"/>
+          <w:szCs w:val="24"/>
+          <w:lang w:val="en-US"/>
+        </w:rPr>
+        <w:t>Premium accounts will receive better placement in search results and featured listings.</w:t>
+      </w:r>
+    </w:p>
+    <w:p>
+      <w:pPr>
+        <w:spacing w:before="100" w:beforeAutospacing="1" w:after="100" w:afterAutospacing="1" w:line="240" w:lineRule="auto"/>
+        <w:rPr>
+          <w:rFonts w:eastAsia="Times New Roman"/>
+          <w:b/>
+          <w:bCs/>
+          <w:sz w:val="24"/>
+          <w:szCs w:val="24"/>
+          <w:lang w:val="en-US"/>
+        </w:rPr>
+      </w:pPr>
+      <w:r>
+        <w:rPr>
+          <w:rFonts w:eastAsia="Times New Roman"/>
+          <w:b/>
+          <w:bCs/>
+          <w:sz w:val="24"/>
+          <w:szCs w:val="24"/>
+          <w:lang w:val="en-US"/>
+        </w:rPr>
+        <w:t>2.2.8 Notifications</w:t>
+      </w:r>
+    </w:p>
+    <w:p>
+      <w:pPr>
+        <w:spacing w:before="100" w:beforeAutospacing="1" w:after="100" w:afterAutospacing="1" w:line="240" w:lineRule="auto"/>
+        <w:ind w:left="708"/>
+        <w:rPr>
+          <w:rFonts w:eastAsia="Times New Roman"/>
+          <w:sz w:val="24"/>
+          <w:szCs w:val="24"/>
+          <w:lang w:val="en-US"/>
+        </w:rPr>
+      </w:pPr>
+      <w:r>
+        <w:rPr>
+          <w:rFonts w:eastAsia="Times New Roman"/>
+          <w:sz w:val="24"/>
+          <w:szCs w:val="24"/>
+          <w:lang w:val="en-US"/>
+        </w:rPr>
+        <w:t>●</w:t>
+      </w:r>
+      <w:r>
+        <w:rPr>
+          <w:rFonts w:eastAsia="Times New Roman"/>
+          <w:sz w:val="24"/>
+          <w:szCs w:val="24"/>
+          <w:lang w:val="en-US"/>
+        </w:rPr>
+        <w:t xml:space="preserve"> </w:t>
+      </w:r>
+      <w:r>
+        <w:rPr>
+          <w:rFonts w:eastAsia="Times New Roman"/>
+          <w:sz w:val="24"/>
+          <w:szCs w:val="24"/>
+          <w:lang w:val="en-US"/>
+        </w:rPr>
+        <w:t>Clients will receive push notifications about upcoming bookings and service updates.</w:t>
+      </w:r>
+    </w:p>
+    <w:p>
+      <w:pPr>
+        <w:spacing w:before="100" w:beforeAutospacing="1" w:after="100" w:afterAutospacing="1" w:line="240" w:lineRule="auto"/>
+        <w:ind w:left="708"/>
+        <w:rPr>
+          <w:rFonts w:eastAsia="Times New Roman"/>
+          <w:sz w:val="24"/>
+          <w:szCs w:val="24"/>
+          <w:lang w:val="en-US"/>
+        </w:rPr>
+      </w:pPr>
+      <w:r>
+        <w:rPr>
+          <w:rFonts w:eastAsia="Times New Roman"/>
+          <w:sz w:val="24"/>
+          <w:szCs w:val="24"/>
+          <w:lang w:val="en-US"/>
+        </w:rPr>
+        <w:t>●</w:t>
+      </w:r>
+      <w:r>
+        <w:rPr>
+          <w:rFonts w:eastAsia="Times New Roman"/>
+          <w:sz w:val="24"/>
+          <w:szCs w:val="24"/>
+          <w:lang w:val="en-US"/>
+        </w:rPr>
+        <w:t xml:space="preserve"> </w:t>
+      </w:r>
+      <w:r>
+        <w:rPr>
+          <w:rFonts w:eastAsia="Times New Roman"/>
+          <w:sz w:val="24"/>
+          <w:szCs w:val="24"/>
+          <w:lang w:val="en-US"/>
+        </w:rPr>
+        <w:t>Service providers will be notified of inquiries, booking requests, and premium subscription renewal reminders.</w:t>
+      </w:r>
+    </w:p>
+    <w:p>
+      <w:pPr>
+        <w:spacing w:before="100" w:beforeAutospacing="1" w:after="100" w:afterAutospacing="1" w:line="240" w:lineRule="auto"/>
+        <w:rPr>
+          <w:rFonts w:eastAsia="Times New Roman"/>
+          <w:b/>
+          <w:bCs/>
+          <w:sz w:val="24"/>
+          <w:szCs w:val="24"/>
+          <w:lang w:val="en-US"/>
+        </w:rPr>
+      </w:pPr>
+      <w:r>
+        <w:rPr>
+          <w:rFonts w:eastAsia="Times New Roman"/>
+          <w:b/>
+          <w:bCs/>
+          <w:sz w:val="24"/>
+          <w:szCs w:val="24"/>
+          <w:lang w:val="en-US"/>
+        </w:rPr>
+        <w:t>2.3 Constraints</w:t>
+      </w:r>
+    </w:p>
+    <w:p>
+      <w:pPr>
+        <w:spacing w:before="100" w:beforeAutospacing="1" w:after="100" w:afterAutospacing="1" w:line="240" w:lineRule="auto"/>
+        <w:ind w:left="708"/>
+        <w:rPr>
+          <w:rFonts w:eastAsia="Times New Roman"/>
+          <w:sz w:val="24"/>
+          <w:szCs w:val="24"/>
+          <w:lang w:val="en-US"/>
+        </w:rPr>
+      </w:pPr>
+      <w:r>
+        <w:rPr>
+          <w:rFonts w:eastAsia="Times New Roman"/>
+          <w:sz w:val="24"/>
+          <w:szCs w:val="24"/>
+          <w:lang w:val="en-US"/>
+        </w:rPr>
+        <w:t>●</w:t>
+      </w:r>
+      <w:r>
+        <w:rPr>
+          <w:rFonts w:eastAsia="Times New Roman"/>
+          <w:sz w:val="24"/>
+          <w:szCs w:val="24"/>
+          <w:lang w:val="en-US"/>
+        </w:rPr>
+        <w:t xml:space="preserve"> </w:t>
+      </w:r>
+      <w:r>
+        <w:rPr>
+          <w:rFonts w:eastAsia="Times New Roman"/>
+          <w:sz w:val="24"/>
+          <w:szCs w:val="24"/>
+          <w:lang w:val="en-US"/>
+        </w:rPr>
+        <w:t>The app must run on both iOS and Android platforms.</w:t>
+      </w:r>
+    </w:p>
+    <w:p>
+      <w:pPr>
+        <w:spacing w:before="100" w:beforeAutospacing="1" w:after="100" w:afterAutospacing="1" w:line="240" w:lineRule="auto"/>
+        <w:ind w:left="708"/>
+        <w:rPr>
+          <w:rFonts w:eastAsia="Times New Roman"/>
+          <w:sz w:val="24"/>
+          <w:szCs w:val="24"/>
+          <w:lang w:val="en-US"/>
+        </w:rPr>
+      </w:pPr>
+      <w:r>
+        <w:rPr>
+          <w:rFonts w:eastAsia="Times New Roman"/>
+          <w:sz w:val="24"/>
+          <w:szCs w:val="24"/>
+          <w:lang w:val="en-US"/>
+        </w:rPr>
+        <w:t>●</w:t>
+      </w:r>
+      <w:r>
+        <w:rPr>
+          <w:rFonts w:eastAsia="Times New Roman"/>
+          <w:sz w:val="24"/>
+          <w:szCs w:val="24"/>
+          <w:lang w:val="en-US"/>
+        </w:rPr>
+        <w:t xml:space="preserve"> </w:t>
+      </w:r>
+      <w:r>
+        <w:rPr>
+          <w:rFonts w:eastAsia="Times New Roman"/>
+          <w:sz w:val="24"/>
+          <w:szCs w:val="24"/>
+          <w:lang w:val="en-US"/>
+        </w:rPr>
+        <w:t>Data management must adhere to Algerian privacy laws and regulations.</w:t>
+      </w:r>
+    </w:p>
+    <w:p>
+      <w:pPr>
+        <w:spacing w:before="100" w:beforeAutospacing="1" w:after="100" w:afterAutospacing="1" w:line="240" w:lineRule="auto"/>
+        <w:ind w:left="708"/>
+        <w:rPr>
+          <w:rFonts w:eastAsia="Times New Roman"/>
+          <w:sz w:val="24"/>
+          <w:szCs w:val="24"/>
+          <w:lang w:val="en-US"/>
+        </w:rPr>
+      </w:pPr>
+      <w:r>
+        <w:rPr>
+          <w:rFonts w:eastAsia="Times New Roman"/>
+          <w:sz w:val="24"/>
+          <w:szCs w:val="24"/>
+          <w:lang w:val="en-US"/>
+        </w:rPr>
+        <w:t>●</w:t>
+      </w:r>
+      <w:r>
+        <w:rPr>
+          <w:rFonts w:eastAsia="Times New Roman"/>
+          <w:sz w:val="24"/>
+          <w:szCs w:val="24"/>
+          <w:lang w:val="en-US"/>
+        </w:rPr>
+        <w:t xml:space="preserve"> </w:t>
+      </w:r>
+      <w:r>
+        <w:rPr>
+          <w:rFonts w:eastAsia="Times New Roman"/>
+          <w:sz w:val="24"/>
+          <w:szCs w:val="24"/>
+          <w:lang w:val="en-US"/>
+        </w:rPr>
+        <w:t>The app should integrate with local payment gateways for subscription fees.</w:t>
+      </w:r>
+    </w:p>
+    <w:p>
+      <w:pPr>
+        <w:spacing w:before="100" w:beforeAutospacing="1" w:after="100" w:afterAutospacing="1" w:line="240" w:lineRule="auto"/>
         <w:jc w:val="center"/>
         <w:rPr>
           <w:rFonts w:eastAsia="Times New Roman"/>
-          <w:sz w:val="24"/>
-          <w:szCs w:val="24"/>
-          <w:lang w:val="fr-FR"/>
-        </w:rPr>
-      </w:pPr>
-    </w:p>
-    <w:p>
-      <w:pPr>
-        <w:spacing w:before="100" w:beforeAutospacing="1" w:after="100" w:afterAutospacing="1" w:line="240" w:lineRule="auto"/>
-        <w:rPr>
-          <w:rFonts w:eastAsia="Times New Roman"/>
-          <w:b/>
-          <w:bCs/>
-          <w:sz w:val="24"/>
-          <w:szCs w:val="24"/>
-          <w:lang w:val="en-US"/>
-        </w:rPr>
-      </w:pPr>
-    </w:p>
-    <w:p>
-      <w:pPr>
-        <w:tabs>
-          <w:tab w:val="left" w:pos="2316"/>
-        </w:tabs>
-        <w:spacing w:before="100" w:beforeAutospacing="1" w:after="100" w:afterAutospacing="1" w:line="240" w:lineRule="auto"/>
-        <w:rPr>
-          <w:rFonts w:eastAsia="Times New Roman"/>
-          <w:b/>
-          <w:bCs/>
-          <w:sz w:val="24"/>
-          <w:szCs w:val="24"/>
-          <w:lang w:val="en-US"/>
-        </w:rPr>
-      </w:pPr>
-    </w:p>
-    <w:p>
-      <w:pPr>
-        <w:spacing w:before="100" w:beforeAutospacing="1" w:after="100" w:afterAutospacing="1" w:line="240" w:lineRule="auto"/>
-        <w:rPr>
-          <w:rFonts w:eastAsia="Times New Roman"/>
-          <w:b/>
-          <w:bCs/>
-          <w:sz w:val="24"/>
-          <w:szCs w:val="24"/>
-          <w:lang w:val="en-US"/>
-        </w:rPr>
-      </w:pPr>
-    </w:p>
-    <w:p>
-      <w:pPr>
-        <w:spacing w:before="100" w:beforeAutospacing="1" w:after="100" w:afterAutospacing="1" w:line="240" w:lineRule="auto"/>
-        <w:rPr>
-          <w:rFonts w:eastAsia="Times New Roman"/>
-          <w:b/>
-          <w:bCs/>
-          <w:sz w:val="24"/>
-          <w:szCs w:val="24"/>
-          <w:lang w:val="en-US"/>
-        </w:rPr>
-      </w:pPr>
-    </w:p>
-    <w:p>
-      <w:pPr>
-        <w:spacing w:before="100" w:beforeAutospacing="1" w:after="100" w:afterAutospacing="1" w:line="240" w:lineRule="auto"/>
-        <w:rPr>
-          <w:rFonts w:eastAsia="Times New Roman"/>
-          <w:b/>
-          <w:bCs/>
-          <w:sz w:val="24"/>
-          <w:szCs w:val="24"/>
-          <w:lang w:val="en-US"/>
-        </w:rPr>
-      </w:pPr>
-      <w:r>
-        <w:rPr>
-          <w:rFonts w:eastAsia="Times New Roman"/>
-          <w:sz w:val="24"/>
-          <w:szCs w:val="24"/>
-          <w:lang w:val="fr-FR"/>
-        </w:rPr>
-        <w:pict w14:anchorId="2A16B9D6">
-          <v:rect id="_x0000_i1032" style="width:470.3pt;height:1.2pt" o:hralign="center" o:hrstd="t" o:hr="t" fillcolor="#a0a0a0" stroked="f"/>
-        </w:pict>
-      </w:r>
-    </w:p>
-    <w:p>
-      <w:pPr>
-        <w:spacing w:before="100" w:beforeAutospacing="1" w:after="100" w:afterAutospacing="1" w:line="240" w:lineRule="auto"/>
-        <w:rPr>
-          <w:rFonts w:eastAsia="Times New Roman"/>
-          <w:b/>
-          <w:bCs/>
-          <w:sz w:val="24"/>
-          <w:szCs w:val="24"/>
-          <w:lang w:val="en-US"/>
-        </w:rPr>
-      </w:pPr>
-    </w:p>
-    <w:p>
-      <w:pPr>
-        <w:spacing w:before="100" w:beforeAutospacing="1" w:after="100" w:afterAutospacing="1" w:line="240" w:lineRule="auto"/>
-        <w:rPr>
-          <w:rFonts w:eastAsia="Times New Roman"/>
-          <w:b/>
-          <w:bCs/>
-          <w:sz w:val="24"/>
-          <w:szCs w:val="24"/>
-          <w:lang w:val="en-US"/>
-        </w:rPr>
-      </w:pPr>
-    </w:p>
-    <w:p>
-      <w:pPr>
-        <w:spacing w:before="100" w:beforeAutospacing="1" w:after="100" w:afterAutospacing="1" w:line="240" w:lineRule="auto"/>
-        <w:rPr>
-          <w:rFonts w:eastAsia="Times New Roman"/>
-          <w:sz w:val="24"/>
-          <w:szCs w:val="24"/>
-          <w:lang w:val="en-US"/>
-        </w:rPr>
-      </w:pPr>
-      <w:r>
-        <w:rPr>
-          <w:rFonts w:eastAsia="Times New Roman"/>
-          <w:b/>
-          <w:bCs/>
-          <w:sz w:val="24"/>
-          <w:szCs w:val="24"/>
-          <w:lang w:val="en-US"/>
-        </w:rPr>
-        <w:t>2. Overall Description</w:t>
-      </w:r>
-    </w:p>
-    <w:p>
-      <w:pPr>
-        <w:spacing w:before="100" w:beforeAutospacing="1" w:after="100" w:afterAutospacing="1" w:line="240" w:lineRule="auto"/>
-        <w:rPr>
-          <w:rFonts w:eastAsia="Times New Roman"/>
-          <w:sz w:val="24"/>
-          <w:szCs w:val="24"/>
-          <w:lang w:val="en-US"/>
-        </w:rPr>
-      </w:pPr>
-      <w:r>
-        <w:rPr>
-          <w:rFonts w:eastAsia="Times New Roman"/>
-          <w:b/>
-          <w:bCs/>
-          <w:sz w:val="24"/>
-          <w:szCs w:val="24"/>
-          <w:lang w:val="en-US"/>
-        </w:rPr>
-        <w:t>2.1 System Overview</w:t>
-      </w:r>
-    </w:p>
-    <w:p>
-      <w:pPr>
-        <w:spacing w:before="100" w:beforeAutospacing="1" w:after="100" w:afterAutospacing="1" w:line="240" w:lineRule="auto"/>
-        <w:rPr>
-          <w:rFonts w:eastAsia="Times New Roman"/>
-          <w:sz w:val="24"/>
-          <w:szCs w:val="24"/>
-          <w:lang w:val="en-US"/>
-        </w:rPr>
-      </w:pPr>
-      <w:r>
-        <w:rPr>
-          <w:rFonts w:eastAsia="Times New Roman"/>
-          <w:sz w:val="24"/>
-          <w:szCs w:val="24"/>
-          <w:lang w:val="en-US"/>
-        </w:rPr>
-        <w:t>HANINI acts as a marketplace where service providers can list local services, and clients can search, filter, and book these services. Clients can also post job listings for specific tasks they need completed, which service providers can browse and apply for. Both service providers and clients will have personalized user accounts. Admins will manage the app content and handle the verification of service provider accounts, particularly when AI verification fails.</w:t>
-      </w:r>
-    </w:p>
-    <w:p>
-      <w:pPr>
-        <w:spacing w:before="100" w:beforeAutospacing="1" w:after="100" w:afterAutospacing="1" w:line="240" w:lineRule="auto"/>
-        <w:rPr>
-          <w:rFonts w:eastAsia="Times New Roman"/>
-          <w:sz w:val="24"/>
-          <w:szCs w:val="24"/>
-          <w:lang w:val="en-US"/>
-        </w:rPr>
-      </w:pPr>
-      <w:r>
-        <w:rPr>
-          <w:rFonts w:eastAsia="Times New Roman"/>
-          <w:b/>
-          <w:bCs/>
-          <w:sz w:val="24"/>
-          <w:szCs w:val="24"/>
-          <w:lang w:val="en-US"/>
-        </w:rPr>
-        <w:t>2.2 System Features</w:t>
-      </w:r>
-    </w:p>
-    <w:p>
-      <w:pPr>
-        <w:spacing w:before="100" w:beforeAutospacing="1" w:after="100" w:afterAutospacing="1" w:line="240" w:lineRule="auto"/>
-        <w:rPr>
-          <w:rFonts w:eastAsia="Times New Roman"/>
-          <w:sz w:val="24"/>
-          <w:szCs w:val="24"/>
-          <w:lang w:val="en-US"/>
-        </w:rPr>
-      </w:pPr>
-      <w:r>
-        <w:rPr>
-          <w:rFonts w:eastAsia="Times New Roman"/>
-          <w:b/>
-          <w:bCs/>
-          <w:sz w:val="24"/>
-          <w:szCs w:val="24"/>
-          <w:lang w:val="en-US"/>
-        </w:rPr>
-        <w:t>2.2.1 User Registration and Login</w:t>
-      </w:r>
-    </w:p>
-    <w:p>
-      <w:pPr>
-        <w:numPr>
-          <w:ilvl w:val="0"/>
-          <w:numId w:val="2"/>
-        </w:numPr>
-        <w:spacing w:before="100" w:beforeAutospacing="1" w:after="100" w:afterAutospacing="1" w:line="240" w:lineRule="auto"/>
-        <w:rPr>
-          <w:rFonts w:eastAsia="Times New Roman"/>
-          <w:sz w:val="24"/>
-          <w:szCs w:val="24"/>
-          <w:lang w:val="en-US"/>
-        </w:rPr>
-      </w:pPr>
-      <w:r>
-        <w:rPr>
-          <w:rFonts w:eastAsia="Times New Roman"/>
-          <w:sz w:val="24"/>
-          <w:szCs w:val="24"/>
-          <w:lang w:val="en-US"/>
-        </w:rPr>
-        <w:t>Service Providers, Clients, and Admins can register and log in.</w:t>
-      </w:r>
-    </w:p>
-    <w:p>
-      <w:pPr>
-        <w:numPr>
-          <w:ilvl w:val="0"/>
-          <w:numId w:val="2"/>
-        </w:numPr>
-        <w:spacing w:before="100" w:beforeAutospacing="1" w:after="100" w:afterAutospacing="1" w:line="240" w:lineRule="auto"/>
-        <w:rPr>
-          <w:rFonts w:eastAsia="Times New Roman"/>
-          <w:sz w:val="24"/>
-          <w:szCs w:val="24"/>
-          <w:lang w:val="en-US"/>
-        </w:rPr>
-      </w:pPr>
-      <w:r>
-        <w:rPr>
-          <w:rFonts w:eastAsia="Times New Roman"/>
-          <w:sz w:val="24"/>
-          <w:szCs w:val="24"/>
-          <w:lang w:val="en-US"/>
-        </w:rPr>
-        <w:t>Admins will have permissions to manage accounts, job listings, and content.</w:t>
-      </w:r>
-    </w:p>
-    <w:p>
-      <w:pPr>
-        <w:spacing w:before="100" w:beforeAutospacing="1" w:after="100" w:afterAutospacing="1" w:line="240" w:lineRule="auto"/>
-        <w:rPr>
-          <w:rFonts w:eastAsia="Times New Roman"/>
-          <w:sz w:val="24"/>
-          <w:szCs w:val="24"/>
-          <w:lang w:val="fr-FR"/>
-        </w:rPr>
-      </w:pPr>
-      <w:r>
-        <w:rPr>
-          <w:rFonts w:eastAsia="Times New Roman"/>
-          <w:b/>
-          <w:bCs/>
-          <w:sz w:val="24"/>
-          <w:szCs w:val="24"/>
-          <w:lang w:val="fr-FR"/>
-        </w:rPr>
-        <w:t xml:space="preserve">2.2.2 </w:t>
-      </w:r>
-      <w:proofErr w:type="spellStart"/>
-      <w:r>
-        <w:rPr>
-          <w:rFonts w:eastAsia="Times New Roman"/>
-          <w:b/>
-          <w:bCs/>
-          <w:sz w:val="24"/>
-          <w:szCs w:val="24"/>
-          <w:lang w:val="fr-FR"/>
-        </w:rPr>
-        <w:t>Account</w:t>
-      </w:r>
-      <w:proofErr w:type="spellEnd"/>
-      <w:r>
-        <w:rPr>
-          <w:rFonts w:eastAsia="Times New Roman"/>
-          <w:b/>
-          <w:bCs/>
-          <w:sz w:val="24"/>
-          <w:szCs w:val="24"/>
-          <w:lang w:val="fr-FR"/>
-        </w:rPr>
-        <w:t xml:space="preserve"> Management</w:t>
-      </w:r>
-    </w:p>
-    <w:p>
-      <w:pPr>
-        <w:numPr>
-          <w:ilvl w:val="0"/>
-          <w:numId w:val="3"/>
-        </w:numPr>
-        <w:spacing w:before="100" w:beforeAutospacing="1" w:after="100" w:afterAutospacing="1" w:line="240" w:lineRule="auto"/>
-        <w:rPr>
-          <w:rFonts w:eastAsia="Times New Roman"/>
-          <w:sz w:val="24"/>
-          <w:szCs w:val="24"/>
-          <w:lang w:val="en-US"/>
-        </w:rPr>
-      </w:pPr>
-      <w:r>
-        <w:rPr>
-          <w:rFonts w:eastAsia="Times New Roman"/>
-          <w:sz w:val="24"/>
-          <w:szCs w:val="24"/>
-          <w:lang w:val="en-US"/>
-        </w:rPr>
-        <w:t>Service Providers can create profiles, post service listings, browse job listings, and manage their offerings.</w:t>
-      </w:r>
-    </w:p>
-    <w:p>
-      <w:pPr>
-        <w:numPr>
-          <w:ilvl w:val="0"/>
-          <w:numId w:val="3"/>
-        </w:numPr>
-        <w:spacing w:before="100" w:beforeAutospacing="1" w:after="100" w:afterAutospacing="1" w:line="240" w:lineRule="auto"/>
-        <w:rPr>
-          <w:rFonts w:eastAsia="Times New Roman"/>
-          <w:sz w:val="24"/>
-          <w:szCs w:val="24"/>
-          <w:lang w:val="en-US"/>
-        </w:rPr>
-      </w:pPr>
-      <w:r>
-        <w:rPr>
-          <w:rFonts w:eastAsia="Times New Roman"/>
-          <w:sz w:val="24"/>
-          <w:szCs w:val="24"/>
-          <w:lang w:val="en-US"/>
-        </w:rPr>
-        <w:t>Clients can create accounts to search for, book, and review services, as well as post job listings for service providers to apply to.</w:t>
-      </w:r>
-    </w:p>
-    <w:p>
-      <w:pPr>
-        <w:numPr>
-          <w:ilvl w:val="0"/>
-          <w:numId w:val="3"/>
-        </w:numPr>
-        <w:spacing w:before="100" w:beforeAutospacing="1" w:after="100" w:afterAutospacing="1" w:line="240" w:lineRule="auto"/>
-        <w:rPr>
-          <w:rFonts w:eastAsia="Times New Roman"/>
-          <w:sz w:val="24"/>
-          <w:szCs w:val="24"/>
-          <w:lang w:val="en-US"/>
-        </w:rPr>
-      </w:pPr>
-      <w:r>
-        <w:rPr>
-          <w:rFonts w:eastAsia="Times New Roman"/>
-          <w:sz w:val="24"/>
-          <w:szCs w:val="24"/>
-          <w:lang w:val="en-US"/>
-        </w:rPr>
-        <w:t>Admins can review and approve service provider accounts, job listings, and manage system-wide content.</w:t>
-      </w:r>
-    </w:p>
-    <w:p>
-      <w:pPr>
-        <w:spacing w:before="100" w:beforeAutospacing="1" w:after="100" w:afterAutospacing="1" w:line="240" w:lineRule="auto"/>
-        <w:rPr>
-          <w:rFonts w:eastAsia="Times New Roman"/>
-          <w:sz w:val="24"/>
-          <w:szCs w:val="24"/>
-          <w:lang w:val="fr-FR"/>
-        </w:rPr>
-      </w:pPr>
-      <w:r>
-        <w:rPr>
-          <w:rFonts w:eastAsia="Times New Roman"/>
-          <w:b/>
-          <w:bCs/>
-          <w:sz w:val="24"/>
-          <w:szCs w:val="24"/>
-          <w:lang w:val="fr-FR"/>
-        </w:rPr>
-        <w:t>2.2.3 AI-</w:t>
-      </w:r>
-      <w:proofErr w:type="spellStart"/>
-      <w:r>
-        <w:rPr>
-          <w:rFonts w:eastAsia="Times New Roman"/>
-          <w:b/>
-          <w:bCs/>
-          <w:sz w:val="24"/>
-          <w:szCs w:val="24"/>
-          <w:lang w:val="fr-FR"/>
-        </w:rPr>
-        <w:t>Based</w:t>
-      </w:r>
-      <w:proofErr w:type="spellEnd"/>
-      <w:r>
-        <w:rPr>
-          <w:rFonts w:eastAsia="Times New Roman"/>
-          <w:b/>
-          <w:bCs/>
-          <w:sz w:val="24"/>
-          <w:szCs w:val="24"/>
-          <w:lang w:val="fr-FR"/>
-        </w:rPr>
-        <w:t xml:space="preserve"> Identity </w:t>
-      </w:r>
-      <w:proofErr w:type="spellStart"/>
-      <w:r>
-        <w:rPr>
-          <w:rFonts w:eastAsia="Times New Roman"/>
-          <w:b/>
-          <w:bCs/>
-          <w:sz w:val="24"/>
-          <w:szCs w:val="24"/>
-          <w:lang w:val="fr-FR"/>
-        </w:rPr>
-        <w:t>Verification</w:t>
-      </w:r>
-      <w:proofErr w:type="spellEnd"/>
-    </w:p>
-    <w:p>
-      <w:pPr>
-        <w:numPr>
-          <w:ilvl w:val="0"/>
-          <w:numId w:val="4"/>
-        </w:numPr>
-        <w:spacing w:before="100" w:beforeAutospacing="1" w:after="100" w:afterAutospacing="1" w:line="240" w:lineRule="auto"/>
-        <w:rPr>
-          <w:rFonts w:eastAsia="Times New Roman"/>
-          <w:sz w:val="24"/>
-          <w:szCs w:val="24"/>
-          <w:lang w:val="en-US"/>
-        </w:rPr>
-      </w:pPr>
-      <w:r>
-        <w:rPr>
-          <w:rFonts w:eastAsia="Times New Roman"/>
-          <w:sz w:val="24"/>
-          <w:szCs w:val="24"/>
-          <w:lang w:val="en-US"/>
-        </w:rPr>
-        <w:t>Service Providers must verify their identity using national ID cards.</w:t>
-      </w:r>
-    </w:p>
-    <w:p>
-      <w:pPr>
-        <w:numPr>
-          <w:ilvl w:val="0"/>
-          <w:numId w:val="4"/>
-        </w:numPr>
-        <w:spacing w:before="100" w:beforeAutospacing="1" w:after="100" w:afterAutospacing="1" w:line="240" w:lineRule="auto"/>
-        <w:rPr>
-          <w:rFonts w:eastAsia="Times New Roman"/>
-          <w:sz w:val="24"/>
-          <w:szCs w:val="24"/>
-          <w:lang w:val="en-US"/>
-        </w:rPr>
-      </w:pPr>
-      <w:r>
-        <w:rPr>
-          <w:rFonts w:eastAsia="Times New Roman"/>
-          <w:sz w:val="24"/>
-          <w:szCs w:val="24"/>
-          <w:lang w:val="en-US"/>
-        </w:rPr>
-        <w:t>AI will extract and compare details from the ID with a live photo.</w:t>
-      </w:r>
-    </w:p>
-    <w:p>
-      <w:pPr>
-        <w:numPr>
-          <w:ilvl w:val="0"/>
-          <w:numId w:val="4"/>
-        </w:numPr>
-        <w:spacing w:before="100" w:beforeAutospacing="1" w:after="100" w:afterAutospacing="1" w:line="240" w:lineRule="auto"/>
-        <w:rPr>
-          <w:rFonts w:eastAsia="Times New Roman"/>
-          <w:sz w:val="24"/>
-          <w:szCs w:val="24"/>
-          <w:lang w:val="en-US"/>
-        </w:rPr>
-      </w:pPr>
-      <w:r>
-        <w:rPr>
-          <w:rFonts w:eastAsia="Times New Roman"/>
-          <w:sz w:val="24"/>
-          <w:szCs w:val="24"/>
-          <w:lang w:val="en-US"/>
-        </w:rPr>
-        <w:t>If the AI cannot verify the identity, the verification is escalated to an admin for manual review.</w:t>
-      </w:r>
-    </w:p>
-    <w:p>
-      <w:pPr>
-        <w:spacing w:before="100" w:beforeAutospacing="1" w:after="100" w:afterAutospacing="1" w:line="240" w:lineRule="auto"/>
-        <w:rPr>
-          <w:rFonts w:eastAsia="Times New Roman"/>
-          <w:sz w:val="24"/>
-          <w:szCs w:val="24"/>
-          <w:lang w:val="fr-FR"/>
-        </w:rPr>
-      </w:pPr>
-      <w:r>
-        <w:rPr>
-          <w:rFonts w:eastAsia="Times New Roman"/>
-          <w:b/>
-          <w:bCs/>
-          <w:sz w:val="24"/>
-          <w:szCs w:val="24"/>
-          <w:lang w:val="fr-FR"/>
-        </w:rPr>
-        <w:t xml:space="preserve">2.2.4 Service </w:t>
-      </w:r>
-      <w:proofErr w:type="spellStart"/>
-      <w:r>
-        <w:rPr>
-          <w:rFonts w:eastAsia="Times New Roman"/>
-          <w:b/>
-          <w:bCs/>
-          <w:sz w:val="24"/>
-          <w:szCs w:val="24"/>
-          <w:lang w:val="fr-FR"/>
-        </w:rPr>
-        <w:t>Search</w:t>
-      </w:r>
-      <w:proofErr w:type="spellEnd"/>
-      <w:r>
-        <w:rPr>
-          <w:rFonts w:eastAsia="Times New Roman"/>
-          <w:b/>
-          <w:bCs/>
-          <w:sz w:val="24"/>
-          <w:szCs w:val="24"/>
-          <w:lang w:val="fr-FR"/>
-        </w:rPr>
-        <w:t xml:space="preserve"> and Discovery</w:t>
-      </w:r>
-    </w:p>
-    <w:p>
-      <w:pPr>
-        <w:numPr>
-          <w:ilvl w:val="0"/>
-          <w:numId w:val="5"/>
-        </w:numPr>
-        <w:spacing w:before="100" w:beforeAutospacing="1" w:after="100" w:afterAutospacing="1" w:line="240" w:lineRule="auto"/>
-        <w:rPr>
-          <w:rFonts w:eastAsia="Times New Roman"/>
-          <w:sz w:val="24"/>
-          <w:szCs w:val="24"/>
-          <w:lang w:val="en-US"/>
-        </w:rPr>
-      </w:pPr>
-      <w:r>
-        <w:rPr>
-          <w:rFonts w:eastAsia="Times New Roman"/>
-          <w:sz w:val="24"/>
-          <w:szCs w:val="24"/>
-          <w:lang w:val="en-US"/>
-        </w:rPr>
-        <w:t>Clients can search for services by category, location, price, and ratings.</w:t>
-      </w:r>
-    </w:p>
-    <w:p>
-      <w:pPr>
-        <w:numPr>
-          <w:ilvl w:val="0"/>
-          <w:numId w:val="5"/>
-        </w:numPr>
-        <w:spacing w:before="100" w:beforeAutospacing="1" w:after="100" w:afterAutospacing="1" w:line="240" w:lineRule="auto"/>
-        <w:rPr>
-          <w:rFonts w:eastAsia="Times New Roman"/>
-          <w:sz w:val="24"/>
-          <w:szCs w:val="24"/>
-          <w:lang w:val="en-US"/>
-        </w:rPr>
-      </w:pPr>
-      <w:r>
-        <w:rPr>
-          <w:rFonts w:eastAsia="Times New Roman"/>
-          <w:sz w:val="24"/>
-          <w:szCs w:val="24"/>
-          <w:lang w:val="en-US"/>
-        </w:rPr>
-        <w:t>Service Providers can search for job listings posted by clients, filtered by category, location, and budget.</w:t>
-      </w:r>
-    </w:p>
-    <w:p>
-      <w:pPr>
-        <w:numPr>
-          <w:ilvl w:val="0"/>
-          <w:numId w:val="5"/>
-        </w:numPr>
-        <w:spacing w:before="100" w:beforeAutospacing="1" w:after="100" w:afterAutospacing="1" w:line="240" w:lineRule="auto"/>
-        <w:rPr>
-          <w:rFonts w:eastAsia="Times New Roman"/>
-          <w:sz w:val="24"/>
-          <w:szCs w:val="24"/>
-          <w:lang w:val="en-US"/>
-        </w:rPr>
-      </w:pPr>
-      <w:r>
-        <w:rPr>
-          <w:rFonts w:eastAsia="Times New Roman"/>
-          <w:sz w:val="24"/>
-          <w:szCs w:val="24"/>
-          <w:lang w:val="en-US"/>
-        </w:rPr>
-        <w:t>Advanced filtering options will allow users to refine their search.</w:t>
-      </w:r>
-    </w:p>
-    <w:p>
-      <w:pPr>
-        <w:spacing w:before="100" w:beforeAutospacing="1" w:after="100" w:afterAutospacing="1" w:line="240" w:lineRule="auto"/>
-        <w:rPr>
-          <w:rFonts w:eastAsia="Times New Roman"/>
-          <w:sz w:val="24"/>
-          <w:szCs w:val="24"/>
-          <w:lang w:val="fr-FR"/>
-        </w:rPr>
-      </w:pPr>
-      <w:r>
-        <w:rPr>
-          <w:rFonts w:eastAsia="Times New Roman"/>
-          <w:b/>
-          <w:bCs/>
-          <w:sz w:val="24"/>
-          <w:szCs w:val="24"/>
-          <w:lang w:val="fr-FR"/>
-        </w:rPr>
-        <w:t>2.2.5 Job Listings</w:t>
-      </w:r>
-    </w:p>
-    <w:p>
-      <w:pPr>
-        <w:numPr>
-          <w:ilvl w:val="0"/>
-          <w:numId w:val="6"/>
-        </w:numPr>
-        <w:spacing w:before="100" w:beforeAutospacing="1" w:after="100" w:afterAutospacing="1" w:line="240" w:lineRule="auto"/>
-        <w:rPr>
-          <w:rFonts w:eastAsia="Times New Roman"/>
-          <w:sz w:val="24"/>
-          <w:szCs w:val="24"/>
-          <w:lang w:val="en-US"/>
-        </w:rPr>
-      </w:pPr>
-      <w:r>
-        <w:rPr>
-          <w:rFonts w:eastAsia="Times New Roman"/>
-          <w:sz w:val="24"/>
-          <w:szCs w:val="24"/>
-          <w:lang w:val="en-US"/>
-        </w:rPr>
-        <w:t>Clients can post job listings for specific services, specifying details such as category, location, and budget.</w:t>
-      </w:r>
-    </w:p>
-    <w:p>
-      <w:pPr>
-        <w:numPr>
-          <w:ilvl w:val="0"/>
-          <w:numId w:val="6"/>
-        </w:numPr>
-        <w:spacing w:before="100" w:beforeAutospacing="1" w:after="100" w:afterAutospacing="1" w:line="240" w:lineRule="auto"/>
-        <w:rPr>
-          <w:rFonts w:eastAsia="Times New Roman"/>
-          <w:sz w:val="24"/>
-          <w:szCs w:val="24"/>
-          <w:lang w:val="en-US"/>
-        </w:rPr>
-      </w:pPr>
-      <w:r>
-        <w:rPr>
-          <w:rFonts w:eastAsia="Times New Roman"/>
-          <w:sz w:val="24"/>
-          <w:szCs w:val="24"/>
-          <w:lang w:val="en-US"/>
-        </w:rPr>
-        <w:t>Service providers can browse and apply for these job listings.</w:t>
-      </w:r>
-    </w:p>
-    <w:p>
-      <w:pPr>
-        <w:numPr>
-          <w:ilvl w:val="0"/>
-          <w:numId w:val="6"/>
-        </w:numPr>
-        <w:spacing w:before="100" w:beforeAutospacing="1" w:after="100" w:afterAutospacing="1" w:line="240" w:lineRule="auto"/>
-        <w:rPr>
-          <w:rFonts w:eastAsia="Times New Roman"/>
-          <w:sz w:val="24"/>
-          <w:szCs w:val="24"/>
-          <w:lang w:val="en-US"/>
-        </w:rPr>
-      </w:pPr>
-      <w:r>
-        <w:rPr>
-          <w:rFonts w:eastAsia="Times New Roman"/>
-          <w:sz w:val="24"/>
-          <w:szCs w:val="24"/>
-          <w:lang w:val="en-US"/>
-        </w:rPr>
-        <w:lastRenderedPageBreak/>
-        <w:t>Clients can review and accept or reject applications from service providers.</w:t>
-      </w:r>
-    </w:p>
-    <w:p>
-      <w:pPr>
-        <w:spacing w:before="100" w:beforeAutospacing="1" w:after="100" w:afterAutospacing="1" w:line="240" w:lineRule="auto"/>
-        <w:rPr>
-          <w:rFonts w:eastAsia="Times New Roman"/>
-          <w:sz w:val="24"/>
-          <w:szCs w:val="24"/>
-          <w:lang w:val="fr-FR"/>
-        </w:rPr>
-      </w:pPr>
-      <w:r>
-        <w:rPr>
-          <w:rFonts w:eastAsia="Times New Roman"/>
-          <w:b/>
-          <w:bCs/>
-          <w:sz w:val="24"/>
-          <w:szCs w:val="24"/>
-          <w:lang w:val="fr-FR"/>
-        </w:rPr>
-        <w:t xml:space="preserve">2.2.6 Ratings and </w:t>
-      </w:r>
-      <w:proofErr w:type="spellStart"/>
-      <w:r>
-        <w:rPr>
-          <w:rFonts w:eastAsia="Times New Roman"/>
-          <w:b/>
-          <w:bCs/>
-          <w:sz w:val="24"/>
-          <w:szCs w:val="24"/>
-          <w:lang w:val="fr-FR"/>
-        </w:rPr>
-        <w:t>Reviews</w:t>
-      </w:r>
-      <w:proofErr w:type="spellEnd"/>
-    </w:p>
-    <w:p>
-      <w:pPr>
-        <w:numPr>
-          <w:ilvl w:val="0"/>
-          <w:numId w:val="7"/>
-        </w:numPr>
-        <w:spacing w:before="100" w:beforeAutospacing="1" w:after="100" w:afterAutospacing="1" w:line="240" w:lineRule="auto"/>
-        <w:rPr>
-          <w:rFonts w:eastAsia="Times New Roman"/>
-          <w:sz w:val="24"/>
-          <w:szCs w:val="24"/>
-          <w:lang w:val="en-US"/>
-        </w:rPr>
-      </w:pPr>
-      <w:r>
-        <w:rPr>
-          <w:rFonts w:eastAsia="Times New Roman"/>
-          <w:sz w:val="24"/>
-          <w:szCs w:val="24"/>
-          <w:lang w:val="en-US"/>
-        </w:rPr>
-        <w:t>Clients can rate and review services after completion.</w:t>
-      </w:r>
-    </w:p>
-    <w:p>
-      <w:pPr>
-        <w:numPr>
-          <w:ilvl w:val="0"/>
-          <w:numId w:val="7"/>
-        </w:numPr>
-        <w:spacing w:before="100" w:beforeAutospacing="1" w:after="100" w:afterAutospacing="1" w:line="240" w:lineRule="auto"/>
-        <w:rPr>
-          <w:rFonts w:eastAsia="Times New Roman"/>
-          <w:sz w:val="24"/>
-          <w:szCs w:val="24"/>
-          <w:lang w:val="en-US"/>
-        </w:rPr>
-      </w:pPr>
-      <w:r>
-        <w:rPr>
-          <w:rFonts w:eastAsia="Times New Roman"/>
-          <w:sz w:val="24"/>
-          <w:szCs w:val="24"/>
-          <w:lang w:val="en-US"/>
-        </w:rPr>
-        <w:t>Service provider profiles will display ratings and feedback from clients.</w:t>
-      </w:r>
-    </w:p>
-    <w:p>
-      <w:pPr>
-        <w:spacing w:before="100" w:beforeAutospacing="1" w:after="100" w:afterAutospacing="1" w:line="240" w:lineRule="auto"/>
-        <w:rPr>
-          <w:rFonts w:eastAsia="Times New Roman"/>
-          <w:sz w:val="24"/>
-          <w:szCs w:val="24"/>
-          <w:lang w:val="fr-FR"/>
-        </w:rPr>
-      </w:pPr>
-      <w:r>
-        <w:rPr>
-          <w:rFonts w:eastAsia="Times New Roman"/>
-          <w:b/>
-          <w:bCs/>
-          <w:sz w:val="24"/>
-          <w:szCs w:val="24"/>
-          <w:lang w:val="fr-FR"/>
-        </w:rPr>
-        <w:t>2.2.7 In-App Advertising</w:t>
-      </w:r>
-    </w:p>
-    <w:p>
-      <w:pPr>
-        <w:numPr>
-          <w:ilvl w:val="0"/>
-          <w:numId w:val="8"/>
-        </w:numPr>
-        <w:spacing w:before="100" w:beforeAutospacing="1" w:after="100" w:afterAutospacing="1" w:line="240" w:lineRule="auto"/>
-        <w:rPr>
-          <w:rFonts w:eastAsia="Times New Roman"/>
-          <w:sz w:val="24"/>
-          <w:szCs w:val="24"/>
-          <w:lang w:val="en-US"/>
-        </w:rPr>
-      </w:pPr>
-      <w:r>
-        <w:rPr>
-          <w:rFonts w:eastAsia="Times New Roman"/>
-          <w:sz w:val="24"/>
-          <w:szCs w:val="24"/>
-          <w:lang w:val="en-US"/>
-        </w:rPr>
-        <w:t>The app will display ads relevant to users based on their interests and location.</w:t>
-      </w:r>
-    </w:p>
-    <w:p>
-      <w:pPr>
-        <w:numPr>
-          <w:ilvl w:val="0"/>
-          <w:numId w:val="8"/>
-        </w:numPr>
-        <w:spacing w:before="100" w:beforeAutospacing="1" w:after="100" w:afterAutospacing="1" w:line="240" w:lineRule="auto"/>
-        <w:rPr>
-          <w:rFonts w:eastAsia="Times New Roman"/>
-          <w:sz w:val="24"/>
-          <w:szCs w:val="24"/>
-          <w:lang w:val="en-US"/>
-        </w:rPr>
-      </w:pPr>
-      <w:r>
-        <w:rPr>
-          <w:rFonts w:eastAsia="Times New Roman"/>
-          <w:sz w:val="24"/>
-          <w:szCs w:val="24"/>
-          <w:lang w:val="en-US"/>
-        </w:rPr>
-        <w:t>This will be one of the app’s primary revenue streams.</w:t>
-      </w:r>
-    </w:p>
-    <w:p>
-      <w:pPr>
-        <w:spacing w:before="100" w:beforeAutospacing="1" w:after="100" w:afterAutospacing="1" w:line="240" w:lineRule="auto"/>
-        <w:rPr>
-          <w:rFonts w:eastAsia="Times New Roman"/>
-          <w:sz w:val="24"/>
-          <w:szCs w:val="24"/>
-          <w:lang w:val="fr-FR"/>
-        </w:rPr>
-      </w:pPr>
-      <w:r>
-        <w:rPr>
-          <w:rFonts w:eastAsia="Times New Roman"/>
-          <w:b/>
-          <w:bCs/>
-          <w:sz w:val="24"/>
-          <w:szCs w:val="24"/>
-          <w:lang w:val="fr-FR"/>
-        </w:rPr>
-        <w:t xml:space="preserve">2.2.8 Premium </w:t>
-      </w:r>
-      <w:proofErr w:type="spellStart"/>
-      <w:r>
-        <w:rPr>
-          <w:rFonts w:eastAsia="Times New Roman"/>
-          <w:b/>
-          <w:bCs/>
-          <w:sz w:val="24"/>
-          <w:szCs w:val="24"/>
-          <w:lang w:val="fr-FR"/>
-        </w:rPr>
-        <w:t>Subscriptions</w:t>
-      </w:r>
-      <w:proofErr w:type="spellEnd"/>
-      <w:r>
-        <w:rPr>
-          <w:rFonts w:eastAsia="Times New Roman"/>
-          <w:b/>
-          <w:bCs/>
-          <w:sz w:val="24"/>
-          <w:szCs w:val="24"/>
-          <w:lang w:val="fr-FR"/>
-        </w:rPr>
-        <w:t xml:space="preserve"> for Service Providers</w:t>
-      </w:r>
-    </w:p>
-    <w:p>
-      <w:pPr>
-        <w:numPr>
-          <w:ilvl w:val="0"/>
-          <w:numId w:val="9"/>
-        </w:numPr>
-        <w:spacing w:before="100" w:beforeAutospacing="1" w:after="100" w:afterAutospacing="1" w:line="240" w:lineRule="auto"/>
-        <w:rPr>
-          <w:rFonts w:eastAsia="Times New Roman"/>
-          <w:sz w:val="24"/>
-          <w:szCs w:val="24"/>
-          <w:lang w:val="en-US"/>
-        </w:rPr>
-      </w:pPr>
-      <w:r>
-        <w:rPr>
-          <w:rFonts w:eastAsia="Times New Roman"/>
-          <w:sz w:val="24"/>
-          <w:szCs w:val="24"/>
-          <w:lang w:val="en-US"/>
-        </w:rPr>
-        <w:t>Service providers can pay for premium subscriptions to increase their profile visibility.</w:t>
-      </w:r>
-    </w:p>
-    <w:p>
-      <w:pPr>
-        <w:numPr>
-          <w:ilvl w:val="0"/>
-          <w:numId w:val="9"/>
-        </w:numPr>
-        <w:spacing w:before="100" w:beforeAutospacing="1" w:after="100" w:afterAutospacing="1" w:line="240" w:lineRule="auto"/>
-        <w:rPr>
-          <w:rFonts w:eastAsia="Times New Roman"/>
-          <w:sz w:val="24"/>
-          <w:szCs w:val="24"/>
-          <w:lang w:val="en-US"/>
-        </w:rPr>
-      </w:pPr>
-      <w:r>
-        <w:rPr>
-          <w:rFonts w:eastAsia="Times New Roman"/>
-          <w:sz w:val="24"/>
-          <w:szCs w:val="24"/>
-          <w:lang w:val="en-US"/>
-        </w:rPr>
-        <w:t>Premium accounts will receive better placement in search results and featured listings.</w:t>
-      </w:r>
-    </w:p>
-    <w:p>
-      <w:pPr>
-        <w:spacing w:before="100" w:beforeAutospacing="1" w:after="100" w:afterAutospacing="1" w:line="240" w:lineRule="auto"/>
-        <w:rPr>
-          <w:rFonts w:eastAsia="Times New Roman"/>
-          <w:sz w:val="24"/>
-          <w:szCs w:val="24"/>
-          <w:lang w:val="fr-FR"/>
-        </w:rPr>
-      </w:pPr>
-      <w:r>
-        <w:rPr>
-          <w:rFonts w:eastAsia="Times New Roman"/>
-          <w:b/>
-          <w:bCs/>
-          <w:sz w:val="24"/>
-          <w:szCs w:val="24"/>
-          <w:lang w:val="fr-FR"/>
-        </w:rPr>
-        <w:t>2.2.9 Notifications</w:t>
-      </w:r>
-    </w:p>
-    <w:p>
-      <w:pPr>
-        <w:numPr>
-          <w:ilvl w:val="0"/>
-          <w:numId w:val="10"/>
-        </w:numPr>
-        <w:spacing w:before="100" w:beforeAutospacing="1" w:after="100" w:afterAutospacing="1" w:line="240" w:lineRule="auto"/>
-        <w:rPr>
-          <w:rFonts w:eastAsia="Times New Roman"/>
-          <w:sz w:val="24"/>
-          <w:szCs w:val="24"/>
-          <w:lang w:val="en-US"/>
-        </w:rPr>
-      </w:pPr>
-      <w:r>
-        <w:rPr>
-          <w:rFonts w:eastAsia="Times New Roman"/>
-          <w:sz w:val="24"/>
-          <w:szCs w:val="24"/>
-          <w:lang w:val="en-US"/>
-        </w:rPr>
-        <w:t>Clients will receive push notifications about upcoming bookings, job applications, and service updates.</w:t>
-      </w:r>
-    </w:p>
-    <w:p>
-      <w:pPr>
-        <w:numPr>
-          <w:ilvl w:val="0"/>
-          <w:numId w:val="10"/>
-        </w:numPr>
-        <w:spacing w:before="100" w:beforeAutospacing="1" w:after="100" w:afterAutospacing="1" w:line="240" w:lineRule="auto"/>
-        <w:rPr>
-          <w:rFonts w:eastAsia="Times New Roman"/>
-          <w:sz w:val="24"/>
-          <w:szCs w:val="24"/>
-          <w:lang w:val="en-US"/>
-        </w:rPr>
-      </w:pPr>
-      <w:r>
-        <w:rPr>
-          <w:rFonts w:eastAsia="Times New Roman"/>
-          <w:sz w:val="24"/>
-          <w:szCs w:val="24"/>
-          <w:lang w:val="en-US"/>
-        </w:rPr>
-        <w:t>Service providers will be notified of job listing applications, inquiries, booking requests, and premium subscription renewal reminders.</w:t>
-      </w:r>
-    </w:p>
-    <w:p>
-      <w:pPr>
-        <w:spacing w:line="240" w:lineRule="auto"/>
+          <w:b/>
+          <w:bCs/>
+          <w:sz w:val="24"/>
+          <w:szCs w:val="24"/>
+          <w:lang w:val="en-US"/>
+        </w:rPr>
+      </w:pPr>
+      <w:r>
+        <w:rPr>
+          <w:rFonts w:eastAsia="Times New Roman"/>
+          <w:b/>
+          <w:bCs/>
+          <w:sz w:val="24"/>
+          <w:szCs w:val="24"/>
+          <w:lang w:val="en-US"/>
+        </w:rPr>
+        <w:t>________________________________________</w:t>
+      </w:r>
+    </w:p>
+    <w:p>
+      <w:pPr>
+        <w:spacing w:before="100" w:beforeAutospacing="1" w:after="100" w:afterAutospacing="1" w:line="240" w:lineRule="auto"/>
+        <w:rPr>
+          <w:rFonts w:eastAsia="Times New Roman"/>
+          <w:b/>
+          <w:bCs/>
+          <w:sz w:val="24"/>
+          <w:szCs w:val="24"/>
+          <w:lang w:val="en-US"/>
+        </w:rPr>
+      </w:pPr>
+      <w:r>
+        <w:rPr>
+          <w:rFonts w:eastAsia="Times New Roman"/>
+          <w:b/>
+          <w:bCs/>
+          <w:sz w:val="24"/>
+          <w:szCs w:val="24"/>
+          <w:lang w:val="en-US"/>
+        </w:rPr>
+        <w:t>3. Functional Requirements</w:t>
+      </w:r>
+    </w:p>
+    <w:p>
+      <w:pPr>
+        <w:spacing w:before="100" w:beforeAutospacing="1" w:after="100" w:afterAutospacing="1" w:line="240" w:lineRule="auto"/>
+        <w:rPr>
+          <w:rFonts w:eastAsia="Times New Roman"/>
+          <w:b/>
+          <w:bCs/>
+          <w:sz w:val="24"/>
+          <w:szCs w:val="24"/>
+          <w:lang w:val="en-US"/>
+        </w:rPr>
+      </w:pPr>
+      <w:r>
+        <w:rPr>
+          <w:rFonts w:eastAsia="Times New Roman"/>
+          <w:b/>
+          <w:bCs/>
+          <w:sz w:val="24"/>
+          <w:szCs w:val="24"/>
+          <w:lang w:val="en-US"/>
+        </w:rPr>
+        <w:t>3.1 User Interface (UI) Requirements</w:t>
+      </w:r>
+    </w:p>
+    <w:p>
+      <w:pPr>
+        <w:spacing w:before="100" w:beforeAutospacing="1" w:after="100" w:afterAutospacing="1" w:line="240" w:lineRule="auto"/>
+        <w:ind w:left="708"/>
+        <w:rPr>
+          <w:rFonts w:eastAsia="Times New Roman"/>
+          <w:sz w:val="24"/>
+          <w:szCs w:val="24"/>
+          <w:lang w:val="en-US"/>
+        </w:rPr>
+      </w:pPr>
+      <w:r>
+        <w:rPr>
+          <w:rFonts w:eastAsia="Times New Roman"/>
+          <w:sz w:val="24"/>
+          <w:szCs w:val="24"/>
+          <w:lang w:val="en-US"/>
+        </w:rPr>
+        <w:t>●</w:t>
+      </w:r>
+      <w:r>
+        <w:rPr>
+          <w:rFonts w:eastAsia="Times New Roman"/>
+          <w:sz w:val="24"/>
+          <w:szCs w:val="24"/>
+          <w:lang w:val="en-US"/>
+        </w:rPr>
+        <w:t xml:space="preserve"> </w:t>
+      </w:r>
+      <w:r>
+        <w:rPr>
+          <w:rFonts w:eastAsia="Times New Roman"/>
+          <w:sz w:val="24"/>
+          <w:szCs w:val="24"/>
+          <w:lang w:val="en-US"/>
+        </w:rPr>
+        <w:t>Login/Registration Screens: Intuitive interfaces for service providers, clients, and admins to log in or register.</w:t>
+      </w:r>
+    </w:p>
+    <w:p>
+      <w:pPr>
+        <w:spacing w:before="100" w:beforeAutospacing="1" w:after="100" w:afterAutospacing="1" w:line="240" w:lineRule="auto"/>
+        <w:ind w:left="708"/>
+        <w:rPr>
+          <w:rFonts w:eastAsia="Times New Roman"/>
+          <w:sz w:val="24"/>
+          <w:szCs w:val="24"/>
+          <w:lang w:val="en-US"/>
+        </w:rPr>
+      </w:pPr>
+      <w:r>
+        <w:rPr>
+          <w:rFonts w:eastAsia="Times New Roman"/>
+          <w:sz w:val="24"/>
+          <w:szCs w:val="24"/>
+          <w:lang w:val="en-US"/>
+        </w:rPr>
+        <w:t>●</w:t>
+      </w:r>
+      <w:r>
+        <w:rPr>
+          <w:rFonts w:eastAsia="Times New Roman"/>
+          <w:sz w:val="24"/>
+          <w:szCs w:val="24"/>
+          <w:lang w:val="en-US"/>
+        </w:rPr>
+        <w:t xml:space="preserve"> </w:t>
+      </w:r>
+      <w:r>
+        <w:rPr>
+          <w:rFonts w:eastAsia="Times New Roman"/>
+          <w:sz w:val="24"/>
+          <w:szCs w:val="24"/>
+          <w:lang w:val="en-US"/>
+        </w:rPr>
+        <w:t>Service Listings: A clear interface for service providers to display their offerings and for clients to search services by categories, filters, and price range.</w:t>
+      </w:r>
+    </w:p>
+    <w:p>
+      <w:pPr>
+        <w:spacing w:before="100" w:beforeAutospacing="1" w:after="100" w:afterAutospacing="1" w:line="240" w:lineRule="auto"/>
+        <w:ind w:left="708"/>
+        <w:rPr>
+          <w:rFonts w:eastAsia="Times New Roman"/>
+          <w:sz w:val="24"/>
+          <w:szCs w:val="24"/>
+          <w:lang w:val="en-US"/>
+        </w:rPr>
+      </w:pPr>
+      <w:r>
+        <w:rPr>
+          <w:rFonts w:eastAsia="Times New Roman"/>
+          <w:sz w:val="24"/>
+          <w:szCs w:val="24"/>
+          <w:lang w:val="en-US"/>
+        </w:rPr>
+        <w:t>●</w:t>
+      </w:r>
+      <w:r>
+        <w:rPr>
+          <w:rFonts w:eastAsia="Times New Roman"/>
+          <w:sz w:val="24"/>
+          <w:szCs w:val="24"/>
+          <w:lang w:val="en-US"/>
+        </w:rPr>
+        <w:t xml:space="preserve"> </w:t>
+      </w:r>
+      <w:r>
+        <w:rPr>
+          <w:rFonts w:eastAsia="Times New Roman"/>
+          <w:sz w:val="24"/>
+          <w:szCs w:val="24"/>
+          <w:lang w:val="en-US"/>
+        </w:rPr>
+        <w:t>Admin Dashboard: A comprehensive UI for admins to review manual verification requests and manage ads.</w:t>
+      </w:r>
+    </w:p>
+    <w:p>
+      <w:pPr>
+        <w:spacing w:before="100" w:beforeAutospacing="1" w:after="100" w:afterAutospacing="1" w:line="240" w:lineRule="auto"/>
+        <w:rPr>
+          <w:rFonts w:eastAsia="Times New Roman"/>
+          <w:sz w:val="24"/>
+          <w:szCs w:val="24"/>
+          <w:lang w:val="en-US"/>
+        </w:rPr>
+      </w:pPr>
+      <w:r>
+        <w:rPr>
+          <w:rFonts w:eastAsia="Times New Roman"/>
+          <w:sz w:val="24"/>
+          <w:szCs w:val="24"/>
+          <w:lang w:val="en-US"/>
+        </w:rPr>
+        <w:t>3.2 Booking System</w:t>
+      </w:r>
+    </w:p>
+    <w:p>
+      <w:pPr>
+        <w:spacing w:before="100" w:beforeAutospacing="1" w:after="100" w:afterAutospacing="1" w:line="240" w:lineRule="auto"/>
+        <w:ind w:left="708"/>
+        <w:rPr>
+          <w:rFonts w:eastAsia="Times New Roman"/>
+          <w:sz w:val="24"/>
+          <w:szCs w:val="24"/>
+          <w:lang w:val="en-US"/>
+        </w:rPr>
+      </w:pPr>
+      <w:r>
+        <w:rPr>
+          <w:rFonts w:eastAsia="Times New Roman"/>
+          <w:sz w:val="24"/>
+          <w:szCs w:val="24"/>
+          <w:lang w:val="en-US"/>
+        </w:rPr>
+        <w:t>●</w:t>
+      </w:r>
+      <w:r>
+        <w:rPr>
+          <w:rFonts w:eastAsia="Times New Roman"/>
+          <w:sz w:val="24"/>
+          <w:szCs w:val="24"/>
+          <w:lang w:val="en-US"/>
+        </w:rPr>
+        <w:t xml:space="preserve"> </w:t>
+      </w:r>
+      <w:r>
+        <w:rPr>
+          <w:rFonts w:eastAsia="Times New Roman"/>
+          <w:sz w:val="24"/>
+          <w:szCs w:val="24"/>
+          <w:lang w:val="en-US"/>
+        </w:rPr>
+        <w:t>Clients can book a service by selecting a service provider and scheduling an appointment.</w:t>
+      </w:r>
+    </w:p>
+    <w:p>
+      <w:pPr>
+        <w:spacing w:before="100" w:beforeAutospacing="1" w:after="100" w:afterAutospacing="1" w:line="240" w:lineRule="auto"/>
+        <w:ind w:left="708"/>
+        <w:rPr>
+          <w:rFonts w:eastAsia="Times New Roman"/>
+          <w:sz w:val="24"/>
+          <w:szCs w:val="24"/>
+          <w:lang w:val="en-US"/>
+        </w:rPr>
+      </w:pPr>
+      <w:r>
+        <w:rPr>
+          <w:rFonts w:eastAsia="Times New Roman"/>
+          <w:sz w:val="24"/>
+          <w:szCs w:val="24"/>
+          <w:lang w:val="en-US"/>
+        </w:rPr>
+        <w:t>●</w:t>
+      </w:r>
+      <w:r>
+        <w:rPr>
+          <w:rFonts w:eastAsia="Times New Roman"/>
+          <w:sz w:val="24"/>
+          <w:szCs w:val="24"/>
+          <w:lang w:val="en-US"/>
+        </w:rPr>
+        <w:t xml:space="preserve"> </w:t>
+      </w:r>
+      <w:r>
+        <w:rPr>
+          <w:rFonts w:eastAsia="Times New Roman"/>
+          <w:sz w:val="24"/>
+          <w:szCs w:val="24"/>
+          <w:lang w:val="en-US"/>
+        </w:rPr>
+        <w:t>The system allows clients to modify or cancel bookings within a predefined timeframe.</w:t>
+      </w:r>
+    </w:p>
+    <w:p>
+      <w:pPr>
+        <w:spacing w:before="100" w:beforeAutospacing="1" w:after="100" w:afterAutospacing="1" w:line="240" w:lineRule="auto"/>
+        <w:rPr>
+          <w:rFonts w:eastAsia="Times New Roman"/>
+          <w:b/>
+          <w:bCs/>
+          <w:sz w:val="24"/>
+          <w:szCs w:val="24"/>
+          <w:lang w:val="en-US"/>
+        </w:rPr>
+      </w:pPr>
+    </w:p>
+    <w:p>
+      <w:pPr>
+        <w:spacing w:before="100" w:beforeAutospacing="1" w:after="100" w:afterAutospacing="1" w:line="240" w:lineRule="auto"/>
+        <w:rPr>
+          <w:rFonts w:eastAsia="Times New Roman"/>
+          <w:b/>
+          <w:bCs/>
+          <w:sz w:val="24"/>
+          <w:szCs w:val="24"/>
+          <w:lang w:val="en-US"/>
+        </w:rPr>
+      </w:pPr>
+      <w:r>
+        <w:rPr>
+          <w:rFonts w:eastAsia="Times New Roman"/>
+          <w:b/>
+          <w:bCs/>
+          <w:sz w:val="24"/>
+          <w:szCs w:val="24"/>
+          <w:lang w:val="en-US"/>
+        </w:rPr>
+        <w:t>3.3 Service Search</w:t>
+      </w:r>
+    </w:p>
+    <w:p>
+      <w:pPr>
+        <w:spacing w:before="100" w:beforeAutospacing="1" w:after="100" w:afterAutospacing="1" w:line="240" w:lineRule="auto"/>
+        <w:ind w:left="708"/>
+        <w:rPr>
+          <w:rFonts w:eastAsia="Times New Roman"/>
+          <w:sz w:val="24"/>
+          <w:szCs w:val="24"/>
+          <w:lang w:val="en-US"/>
+        </w:rPr>
+      </w:pPr>
+      <w:r>
+        <w:rPr>
+          <w:rFonts w:eastAsia="Times New Roman"/>
+          <w:sz w:val="24"/>
+          <w:szCs w:val="24"/>
+          <w:lang w:val="en-US"/>
+        </w:rPr>
+        <w:t>●</w:t>
+      </w:r>
+      <w:r>
+        <w:rPr>
+          <w:rFonts w:eastAsia="Times New Roman"/>
+          <w:sz w:val="24"/>
+          <w:szCs w:val="24"/>
+          <w:lang w:val="en-US"/>
+        </w:rPr>
+        <w:t xml:space="preserve"> </w:t>
+      </w:r>
+      <w:r>
+        <w:rPr>
+          <w:rFonts w:eastAsia="Times New Roman"/>
+          <w:sz w:val="24"/>
+          <w:szCs w:val="24"/>
+          <w:lang w:val="en-US"/>
+        </w:rPr>
+        <w:t>A search bar will be available for clients to find services quickly.</w:t>
+      </w:r>
+    </w:p>
+    <w:p>
+      <w:pPr>
+        <w:spacing w:before="100" w:beforeAutospacing="1" w:after="100" w:afterAutospacing="1" w:line="240" w:lineRule="auto"/>
+        <w:ind w:left="708"/>
+        <w:rPr>
+          <w:rFonts w:eastAsia="Times New Roman"/>
+          <w:sz w:val="24"/>
+          <w:szCs w:val="24"/>
+          <w:lang w:val="en-US"/>
+        </w:rPr>
+      </w:pPr>
+      <w:r>
+        <w:rPr>
+          <w:rFonts w:eastAsia="Times New Roman"/>
+          <w:sz w:val="24"/>
+          <w:szCs w:val="24"/>
+          <w:lang w:val="en-US"/>
+        </w:rPr>
+        <w:t>●</w:t>
+      </w:r>
+      <w:r>
+        <w:rPr>
+          <w:rFonts w:eastAsia="Times New Roman"/>
+          <w:sz w:val="24"/>
+          <w:szCs w:val="24"/>
+          <w:lang w:val="en-US"/>
+        </w:rPr>
+        <w:t xml:space="preserve"> </w:t>
+      </w:r>
+      <w:r>
+        <w:rPr>
+          <w:rFonts w:eastAsia="Times New Roman"/>
+          <w:sz w:val="24"/>
+          <w:szCs w:val="24"/>
+          <w:lang w:val="en-US"/>
+        </w:rPr>
+        <w:t>The search can be refined by filters such as category, price, and ratings.</w:t>
+      </w:r>
+    </w:p>
+    <w:p>
+      <w:pPr>
+        <w:spacing w:before="100" w:beforeAutospacing="1" w:after="100" w:afterAutospacing="1" w:line="240" w:lineRule="auto"/>
+        <w:rPr>
+          <w:rFonts w:eastAsia="Times New Roman"/>
+          <w:b/>
+          <w:bCs/>
+          <w:sz w:val="24"/>
+          <w:szCs w:val="24"/>
+          <w:lang w:val="en-US"/>
+        </w:rPr>
+      </w:pPr>
+    </w:p>
+    <w:p>
+      <w:pPr>
+        <w:spacing w:before="100" w:beforeAutospacing="1" w:after="100" w:afterAutospacing="1" w:line="240" w:lineRule="auto"/>
+        <w:rPr>
+          <w:rFonts w:eastAsia="Times New Roman"/>
+          <w:b/>
+          <w:bCs/>
+          <w:sz w:val="24"/>
+          <w:szCs w:val="24"/>
+          <w:lang w:val="en-US"/>
+        </w:rPr>
+      </w:pPr>
+      <w:r>
+        <w:rPr>
+          <w:rFonts w:eastAsia="Times New Roman"/>
+          <w:b/>
+          <w:bCs/>
+          <w:sz w:val="24"/>
+          <w:szCs w:val="24"/>
+          <w:lang w:val="en-US"/>
+        </w:rPr>
+        <w:t>3.4 Payment System</w:t>
+      </w:r>
+    </w:p>
+    <w:p>
+      <w:pPr>
+        <w:spacing w:before="100" w:beforeAutospacing="1" w:after="100" w:afterAutospacing="1" w:line="240" w:lineRule="auto"/>
+        <w:ind w:left="708"/>
+        <w:rPr>
+          <w:rFonts w:eastAsia="Times New Roman"/>
+          <w:sz w:val="24"/>
+          <w:szCs w:val="24"/>
+          <w:lang w:val="en-US"/>
+        </w:rPr>
+      </w:pPr>
+      <w:r>
+        <w:rPr>
+          <w:rFonts w:eastAsia="Times New Roman"/>
+          <w:sz w:val="24"/>
+          <w:szCs w:val="24"/>
+          <w:lang w:val="en-US"/>
+        </w:rPr>
+        <w:t>●</w:t>
+      </w:r>
+      <w:r>
+        <w:rPr>
+          <w:rFonts w:eastAsia="Times New Roman"/>
+          <w:sz w:val="24"/>
+          <w:szCs w:val="24"/>
+          <w:lang w:val="en-US"/>
+        </w:rPr>
+        <w:t xml:space="preserve"> </w:t>
+      </w:r>
+      <w:r>
+        <w:rPr>
+          <w:rFonts w:eastAsia="Times New Roman"/>
+          <w:sz w:val="24"/>
+          <w:szCs w:val="24"/>
+          <w:lang w:val="en-US"/>
+        </w:rPr>
+        <w:t>No direct payments will happen through the app for services between service providers and clients.</w:t>
+      </w:r>
+    </w:p>
+    <w:p>
+      <w:pPr>
+        <w:spacing w:before="100" w:beforeAutospacing="1" w:after="100" w:afterAutospacing="1" w:line="240" w:lineRule="auto"/>
+        <w:ind w:left="708"/>
+        <w:rPr>
+          <w:rFonts w:eastAsia="Times New Roman"/>
+          <w:sz w:val="24"/>
+          <w:szCs w:val="24"/>
+          <w:lang w:val="en-US"/>
+        </w:rPr>
+      </w:pPr>
+      <w:r>
+        <w:rPr>
+          <w:rFonts w:eastAsia="Times New Roman"/>
+          <w:sz w:val="24"/>
+          <w:szCs w:val="24"/>
+          <w:lang w:val="en-US"/>
+        </w:rPr>
+        <w:t>●</w:t>
+      </w:r>
+      <w:r>
+        <w:rPr>
+          <w:rFonts w:eastAsia="Times New Roman"/>
+          <w:sz w:val="24"/>
+          <w:szCs w:val="24"/>
+          <w:lang w:val="en-US"/>
+        </w:rPr>
+        <w:t xml:space="preserve"> </w:t>
+      </w:r>
+      <w:r>
+        <w:rPr>
+          <w:rFonts w:eastAsia="Times New Roman"/>
+          <w:sz w:val="24"/>
+          <w:szCs w:val="24"/>
+          <w:lang w:val="en-US"/>
+        </w:rPr>
+        <w:t>Payment for premium subscriptions will be handled within the app via integration with local payment methods.</w:t>
+      </w:r>
+    </w:p>
+    <w:p>
+      <w:pPr>
+        <w:spacing w:before="100" w:beforeAutospacing="1" w:after="100" w:afterAutospacing="1" w:line="240" w:lineRule="auto"/>
         <w:jc w:val="center"/>
         <w:rPr>
           <w:rFonts w:eastAsia="Times New Roman"/>
-          <w:sz w:val="24"/>
-          <w:szCs w:val="24"/>
-          <w:lang w:val="fr-FR"/>
-        </w:rPr>
-      </w:pPr>
-      <w:r>
-        <w:rPr>
-          <w:rFonts w:eastAsia="Times New Roman"/>
-          <w:sz w:val="24"/>
-          <w:szCs w:val="24"/>
-          <w:lang w:val="fr-FR"/>
-        </w:rPr>
-        <w:pict w14:anchorId="330CC4A5">
-          <v:rect id="_x0000_i1026" style="width:470.3pt;height:1.2pt" o:hralign="center" o:hrstd="t" o:hr="t" fillcolor="#a0a0a0" stroked="f"/>
-        </w:pict>
-      </w:r>
-    </w:p>
-    <w:p>
-      <w:pPr>
-        <w:spacing w:before="100" w:beforeAutospacing="1" w:after="100" w:afterAutospacing="1" w:line="240" w:lineRule="auto"/>
-        <w:rPr>
-          <w:rFonts w:eastAsia="Times New Roman"/>
-          <w:sz w:val="24"/>
-          <w:szCs w:val="24"/>
-          <w:lang w:val="fr-FR"/>
-        </w:rPr>
-      </w:pPr>
-      <w:r>
-        <w:rPr>
-          <w:rFonts w:eastAsia="Times New Roman"/>
-          <w:b/>
-          <w:bCs/>
-          <w:sz w:val="24"/>
-          <w:szCs w:val="24"/>
-          <w:lang w:val="fr-FR"/>
-        </w:rPr>
-        <w:t xml:space="preserve">3. </w:t>
-      </w:r>
-      <w:proofErr w:type="spellStart"/>
-      <w:r>
-        <w:rPr>
-          <w:rFonts w:eastAsia="Times New Roman"/>
-          <w:b/>
-          <w:bCs/>
-          <w:sz w:val="24"/>
-          <w:szCs w:val="24"/>
-          <w:lang w:val="fr-FR"/>
-        </w:rPr>
-        <w:t>Functional</w:t>
-      </w:r>
-      <w:proofErr w:type="spellEnd"/>
-      <w:r>
-        <w:rPr>
-          <w:rFonts w:eastAsia="Times New Roman"/>
-          <w:b/>
-          <w:bCs/>
-          <w:sz w:val="24"/>
-          <w:szCs w:val="24"/>
-          <w:lang w:val="fr-FR"/>
+          <w:b/>
+          <w:bCs/>
+          <w:sz w:val="24"/>
+          <w:szCs w:val="24"/>
+          <w:lang w:val="en-US"/>
+        </w:rPr>
+      </w:pPr>
+      <w:r>
+        <w:rPr>
+          <w:rFonts w:eastAsia="Times New Roman"/>
+          <w:b/>
+          <w:bCs/>
+          <w:sz w:val="24"/>
+          <w:szCs w:val="24"/>
+          <w:lang w:val="en-US"/>
+        </w:rPr>
+        <w:t>________________________________________</w:t>
+      </w:r>
+    </w:p>
+    <w:p>
+      <w:pPr>
+        <w:spacing w:before="100" w:beforeAutospacing="1" w:after="100" w:afterAutospacing="1" w:line="240" w:lineRule="auto"/>
+        <w:rPr>
+          <w:rFonts w:eastAsia="Times New Roman"/>
+          <w:b/>
+          <w:bCs/>
+          <w:sz w:val="24"/>
+          <w:szCs w:val="24"/>
+          <w:lang w:val="en-US"/>
+        </w:rPr>
+      </w:pPr>
+      <w:r>
+        <w:rPr>
+          <w:rFonts w:eastAsia="Times New Roman"/>
+          <w:b/>
+          <w:bCs/>
+          <w:sz w:val="24"/>
+          <w:szCs w:val="24"/>
+          <w:lang w:val="en-US"/>
+        </w:rPr>
+        <w:t>4. Non-Functional Requirements</w:t>
+      </w:r>
+    </w:p>
+    <w:p>
+      <w:pPr>
+        <w:spacing w:before="100" w:beforeAutospacing="1" w:after="100" w:afterAutospacing="1" w:line="240" w:lineRule="auto"/>
+        <w:rPr>
+          <w:rFonts w:eastAsia="Times New Roman"/>
+          <w:b/>
+          <w:bCs/>
+          <w:sz w:val="24"/>
+          <w:szCs w:val="24"/>
+          <w:lang w:val="en-US"/>
+        </w:rPr>
+      </w:pPr>
+      <w:r>
+        <w:rPr>
+          <w:rFonts w:eastAsia="Times New Roman"/>
+          <w:b/>
+          <w:bCs/>
+          <w:sz w:val="24"/>
+          <w:szCs w:val="24"/>
+          <w:lang w:val="en-US"/>
+        </w:rPr>
+        <w:t>4.1 Security</w:t>
+      </w:r>
+    </w:p>
+    <w:p>
+      <w:pPr>
+        <w:spacing w:before="100" w:beforeAutospacing="1" w:after="100" w:afterAutospacing="1" w:line="240" w:lineRule="auto"/>
+        <w:ind w:left="708"/>
+        <w:rPr>
+          <w:rFonts w:eastAsia="Times New Roman"/>
+          <w:sz w:val="24"/>
+          <w:szCs w:val="24"/>
+          <w:lang w:val="en-US"/>
+        </w:rPr>
+      </w:pPr>
+      <w:r>
+        <w:rPr>
+          <w:rFonts w:eastAsia="Times New Roman"/>
+          <w:sz w:val="24"/>
+          <w:szCs w:val="24"/>
+          <w:lang w:val="en-US"/>
+        </w:rPr>
+        <w:t>●</w:t>
+      </w:r>
+      <w:r>
+        <w:rPr>
+          <w:rFonts w:eastAsia="Times New Roman"/>
+          <w:sz w:val="24"/>
+          <w:szCs w:val="24"/>
+          <w:lang w:val="en-US"/>
         </w:rPr>
         <w:t xml:space="preserve"> </w:t>
       </w:r>
-      <w:proofErr w:type="spellStart"/>
-      <w:r>
-        <w:rPr>
-          <w:rFonts w:eastAsia="Times New Roman"/>
-          <w:b/>
-          <w:bCs/>
-          <w:sz w:val="24"/>
-          <w:szCs w:val="24"/>
-          <w:lang w:val="fr-FR"/>
-        </w:rPr>
-        <w:t>Requirements</w:t>
-      </w:r>
-      <w:proofErr w:type="spellEnd"/>
-    </w:p>
-    <w:p>
-      <w:pPr>
-        <w:spacing w:before="100" w:beforeAutospacing="1" w:after="100" w:afterAutospacing="1" w:line="240" w:lineRule="auto"/>
-        <w:rPr>
-          <w:rFonts w:eastAsia="Times New Roman"/>
-          <w:sz w:val="24"/>
-          <w:szCs w:val="24"/>
-          <w:lang w:val="fr-FR"/>
-        </w:rPr>
-      </w:pPr>
-      <w:r>
-        <w:rPr>
-          <w:rFonts w:eastAsia="Times New Roman"/>
-          <w:b/>
-          <w:bCs/>
-          <w:sz w:val="24"/>
-          <w:szCs w:val="24"/>
-          <w:lang w:val="fr-FR"/>
-        </w:rPr>
-        <w:t xml:space="preserve">3.1 User Interface (UI) </w:t>
-      </w:r>
-      <w:proofErr w:type="spellStart"/>
-      <w:r>
-        <w:rPr>
-          <w:rFonts w:eastAsia="Times New Roman"/>
-          <w:b/>
-          <w:bCs/>
-          <w:sz w:val="24"/>
-          <w:szCs w:val="24"/>
-          <w:lang w:val="fr-FR"/>
-        </w:rPr>
-        <w:t>Requirements</w:t>
-      </w:r>
-      <w:proofErr w:type="spellEnd"/>
-    </w:p>
-    <w:p>
-      <w:pPr>
-        <w:numPr>
-          <w:ilvl w:val="0"/>
-          <w:numId w:val="11"/>
-        </w:numPr>
-        <w:spacing w:before="100" w:beforeAutospacing="1" w:after="100" w:afterAutospacing="1" w:line="240" w:lineRule="auto"/>
-        <w:rPr>
-          <w:rFonts w:eastAsia="Times New Roman"/>
-          <w:sz w:val="24"/>
-          <w:szCs w:val="24"/>
-          <w:lang w:val="en-US"/>
-        </w:rPr>
-      </w:pPr>
-      <w:r>
-        <w:rPr>
-          <w:rFonts w:eastAsia="Times New Roman"/>
-          <w:b/>
-          <w:bCs/>
-          <w:sz w:val="24"/>
-          <w:szCs w:val="24"/>
-          <w:lang w:val="en-US"/>
-        </w:rPr>
-        <w:t>Login/Registration Screens</w:t>
-      </w:r>
-      <w:r>
-        <w:rPr>
-          <w:rFonts w:eastAsia="Times New Roman"/>
-          <w:sz w:val="24"/>
-          <w:szCs w:val="24"/>
-          <w:lang w:val="en-US"/>
-        </w:rPr>
-        <w:t>: Intuitive interfaces for service providers, clients, and admins to log in or register.</w:t>
-      </w:r>
-    </w:p>
-    <w:p>
-      <w:pPr>
-        <w:numPr>
-          <w:ilvl w:val="0"/>
-          <w:numId w:val="11"/>
-        </w:numPr>
-        <w:spacing w:before="100" w:beforeAutospacing="1" w:after="100" w:afterAutospacing="1" w:line="240" w:lineRule="auto"/>
-        <w:rPr>
-          <w:rFonts w:eastAsia="Times New Roman"/>
-          <w:sz w:val="24"/>
-          <w:szCs w:val="24"/>
-          <w:lang w:val="en-US"/>
-        </w:rPr>
-      </w:pPr>
-      <w:r>
-        <w:rPr>
-          <w:rFonts w:eastAsia="Times New Roman"/>
-          <w:b/>
-          <w:bCs/>
-          <w:sz w:val="24"/>
-          <w:szCs w:val="24"/>
-          <w:lang w:val="en-US"/>
-        </w:rPr>
-        <w:t>Service Listings</w:t>
-      </w:r>
-      <w:r>
-        <w:rPr>
-          <w:rFonts w:eastAsia="Times New Roman"/>
-          <w:sz w:val="24"/>
-          <w:szCs w:val="24"/>
-          <w:lang w:val="en-US"/>
-        </w:rPr>
-        <w:t>: A clear interface for service providers to display their offerings and for clients to search services by categories, filters, and price range.</w:t>
-      </w:r>
-    </w:p>
-    <w:p>
-      <w:pPr>
-        <w:numPr>
-          <w:ilvl w:val="0"/>
-          <w:numId w:val="11"/>
-        </w:numPr>
-        <w:spacing w:before="100" w:beforeAutospacing="1" w:after="100" w:afterAutospacing="1" w:line="240" w:lineRule="auto"/>
-        <w:rPr>
-          <w:rFonts w:eastAsia="Times New Roman"/>
-          <w:sz w:val="24"/>
-          <w:szCs w:val="24"/>
-          <w:lang w:val="en-US"/>
-        </w:rPr>
-      </w:pPr>
-      <w:r>
-        <w:rPr>
-          <w:rFonts w:eastAsia="Times New Roman"/>
-          <w:b/>
-          <w:bCs/>
-          <w:sz w:val="24"/>
-          <w:szCs w:val="24"/>
-          <w:lang w:val="en-US"/>
-        </w:rPr>
-        <w:t>Job Listings Interface</w:t>
-      </w:r>
-      <w:r>
-        <w:rPr>
-          <w:rFonts w:eastAsia="Times New Roman"/>
-          <w:sz w:val="24"/>
-          <w:szCs w:val="24"/>
-          <w:lang w:val="en-US"/>
-        </w:rPr>
-        <w:t>: A dedicated UI where clients can post job listings and service providers can view and apply for jobs.</w:t>
-      </w:r>
-    </w:p>
-    <w:p>
-      <w:pPr>
-        <w:numPr>
-          <w:ilvl w:val="0"/>
-          <w:numId w:val="11"/>
-        </w:numPr>
-        <w:spacing w:before="100" w:beforeAutospacing="1" w:after="100" w:afterAutospacing="1" w:line="240" w:lineRule="auto"/>
-        <w:rPr>
-          <w:rFonts w:eastAsia="Times New Roman"/>
-          <w:sz w:val="24"/>
-          <w:szCs w:val="24"/>
-          <w:lang w:val="en-US"/>
-        </w:rPr>
-      </w:pPr>
-      <w:r>
-        <w:rPr>
-          <w:rFonts w:eastAsia="Times New Roman"/>
-          <w:b/>
-          <w:bCs/>
-          <w:sz w:val="24"/>
-          <w:szCs w:val="24"/>
-          <w:lang w:val="en-US"/>
-        </w:rPr>
-        <w:t>Admin Dashboard</w:t>
-      </w:r>
-      <w:r>
-        <w:rPr>
-          <w:rFonts w:eastAsia="Times New Roman"/>
-          <w:sz w:val="24"/>
-          <w:szCs w:val="24"/>
-          <w:lang w:val="en-US"/>
-        </w:rPr>
-        <w:t>: A comprehensive UI for admins to review manual verification requests, job postings, and manage ads.</w:t>
-      </w:r>
-    </w:p>
-    <w:p>
-      <w:pPr>
-        <w:spacing w:before="100" w:beforeAutospacing="1" w:after="100" w:afterAutospacing="1" w:line="240" w:lineRule="auto"/>
-        <w:rPr>
-          <w:rFonts w:eastAsia="Times New Roman"/>
-          <w:sz w:val="24"/>
-          <w:szCs w:val="24"/>
-          <w:lang w:val="fr-FR"/>
-        </w:rPr>
-      </w:pPr>
-      <w:r>
-        <w:rPr>
-          <w:rFonts w:eastAsia="Times New Roman"/>
-          <w:b/>
-          <w:bCs/>
-          <w:sz w:val="24"/>
-          <w:szCs w:val="24"/>
-          <w:lang w:val="fr-FR"/>
-        </w:rPr>
-        <w:t xml:space="preserve">3.2 </w:t>
-      </w:r>
-      <w:proofErr w:type="spellStart"/>
-      <w:r>
-        <w:rPr>
-          <w:rFonts w:eastAsia="Times New Roman"/>
-          <w:b/>
-          <w:bCs/>
-          <w:sz w:val="24"/>
-          <w:szCs w:val="24"/>
-          <w:lang w:val="fr-FR"/>
-        </w:rPr>
-        <w:t>Booking</w:t>
-      </w:r>
-      <w:proofErr w:type="spellEnd"/>
-      <w:r>
-        <w:rPr>
-          <w:rFonts w:eastAsia="Times New Roman"/>
-          <w:b/>
-          <w:bCs/>
-          <w:sz w:val="24"/>
-          <w:szCs w:val="24"/>
-          <w:lang w:val="fr-FR"/>
-        </w:rPr>
-        <w:t xml:space="preserve"> and Job </w:t>
-      </w:r>
-      <w:proofErr w:type="spellStart"/>
-      <w:r>
-        <w:rPr>
-          <w:rFonts w:eastAsia="Times New Roman"/>
-          <w:b/>
-          <w:bCs/>
-          <w:sz w:val="24"/>
-          <w:szCs w:val="24"/>
-          <w:lang w:val="fr-FR"/>
-        </w:rPr>
-        <w:t>Posting</w:t>
-      </w:r>
-      <w:proofErr w:type="spellEnd"/>
-      <w:r>
-        <w:rPr>
-          <w:rFonts w:eastAsia="Times New Roman"/>
-          <w:b/>
-          <w:bCs/>
-          <w:sz w:val="24"/>
-          <w:szCs w:val="24"/>
-          <w:lang w:val="fr-FR"/>
-        </w:rPr>
-        <w:t xml:space="preserve"> System</w:t>
-      </w:r>
-    </w:p>
-    <w:p>
-      <w:pPr>
-        <w:numPr>
-          <w:ilvl w:val="0"/>
-          <w:numId w:val="12"/>
-        </w:numPr>
-        <w:spacing w:before="100" w:beforeAutospacing="1" w:after="100" w:afterAutospacing="1" w:line="240" w:lineRule="auto"/>
-        <w:rPr>
-          <w:rFonts w:eastAsia="Times New Roman"/>
-          <w:sz w:val="24"/>
-          <w:szCs w:val="24"/>
-          <w:lang w:val="en-US"/>
-        </w:rPr>
-      </w:pPr>
-      <w:r>
-        <w:rPr>
-          <w:rFonts w:eastAsia="Times New Roman"/>
-          <w:sz w:val="24"/>
-          <w:szCs w:val="24"/>
-          <w:lang w:val="en-US"/>
-        </w:rPr>
-        <w:t>Clients can book a service by selecting a service provider and scheduling an appointment.</w:t>
-      </w:r>
-    </w:p>
-    <w:p>
-      <w:pPr>
-        <w:numPr>
-          <w:ilvl w:val="0"/>
-          <w:numId w:val="12"/>
-        </w:numPr>
-        <w:spacing w:before="100" w:beforeAutospacing="1" w:after="100" w:afterAutospacing="1" w:line="240" w:lineRule="auto"/>
-        <w:rPr>
-          <w:rFonts w:eastAsia="Times New Roman"/>
-          <w:sz w:val="24"/>
-          <w:szCs w:val="24"/>
-          <w:lang w:val="en-US"/>
-        </w:rPr>
-      </w:pPr>
-      <w:r>
-        <w:rPr>
-          <w:rFonts w:eastAsia="Times New Roman"/>
-          <w:sz w:val="24"/>
-          <w:szCs w:val="24"/>
-          <w:lang w:val="en-US"/>
-        </w:rPr>
-        <w:t>Clients can post job listings for specific tasks, detailing the requirements.</w:t>
-      </w:r>
-    </w:p>
-    <w:p>
-      <w:pPr>
-        <w:numPr>
-          <w:ilvl w:val="0"/>
-          <w:numId w:val="12"/>
-        </w:numPr>
-        <w:spacing w:before="100" w:beforeAutospacing="1" w:after="100" w:afterAutospacing="1" w:line="240" w:lineRule="auto"/>
-        <w:rPr>
-          <w:rFonts w:eastAsia="Times New Roman"/>
-          <w:sz w:val="24"/>
-          <w:szCs w:val="24"/>
-          <w:lang w:val="en-US"/>
-        </w:rPr>
-      </w:pPr>
-      <w:r>
-        <w:rPr>
-          <w:rFonts w:eastAsia="Times New Roman"/>
-          <w:sz w:val="24"/>
-          <w:szCs w:val="24"/>
-          <w:lang w:val="en-US"/>
-        </w:rPr>
-        <w:t>Service providers can apply for job listings posted by clients.</w:t>
-      </w:r>
-    </w:p>
-    <w:p>
-      <w:pPr>
-        <w:numPr>
-          <w:ilvl w:val="0"/>
-          <w:numId w:val="12"/>
-        </w:numPr>
-        <w:spacing w:before="100" w:beforeAutospacing="1" w:after="100" w:afterAutospacing="1" w:line="240" w:lineRule="auto"/>
-        <w:rPr>
-          <w:rFonts w:eastAsia="Times New Roman"/>
-          <w:sz w:val="24"/>
-          <w:szCs w:val="24"/>
-          <w:lang w:val="en-US"/>
-        </w:rPr>
-      </w:pPr>
-      <w:r>
-        <w:rPr>
-          <w:rFonts w:eastAsia="Times New Roman"/>
-          <w:sz w:val="24"/>
-          <w:szCs w:val="24"/>
-          <w:lang w:val="en-US"/>
-        </w:rPr>
-        <w:lastRenderedPageBreak/>
-        <w:t>The system allows clients to modify or cancel bookings and job postings within a predefined timeframe.</w:t>
-      </w:r>
-    </w:p>
-    <w:p>
-      <w:pPr>
-        <w:spacing w:before="100" w:beforeAutospacing="1" w:after="100" w:afterAutospacing="1" w:line="240" w:lineRule="auto"/>
-        <w:rPr>
-          <w:rFonts w:eastAsia="Times New Roman"/>
-          <w:sz w:val="24"/>
-          <w:szCs w:val="24"/>
-          <w:lang w:val="fr-FR"/>
-        </w:rPr>
-      </w:pPr>
-      <w:r>
-        <w:rPr>
-          <w:rFonts w:eastAsia="Times New Roman"/>
-          <w:b/>
-          <w:bCs/>
-          <w:sz w:val="24"/>
-          <w:szCs w:val="24"/>
-          <w:lang w:val="fr-FR"/>
-        </w:rPr>
-        <w:t xml:space="preserve">3.3 Service and Job </w:t>
-      </w:r>
-      <w:proofErr w:type="spellStart"/>
-      <w:r>
-        <w:rPr>
-          <w:rFonts w:eastAsia="Times New Roman"/>
-          <w:b/>
-          <w:bCs/>
-          <w:sz w:val="24"/>
-          <w:szCs w:val="24"/>
-          <w:lang w:val="fr-FR"/>
-        </w:rPr>
-        <w:t>Search</w:t>
-      </w:r>
-      <w:proofErr w:type="spellEnd"/>
-    </w:p>
-    <w:p>
-      <w:pPr>
-        <w:numPr>
-          <w:ilvl w:val="0"/>
-          <w:numId w:val="13"/>
-        </w:numPr>
-        <w:spacing w:before="100" w:beforeAutospacing="1" w:after="100" w:afterAutospacing="1" w:line="240" w:lineRule="auto"/>
-        <w:rPr>
-          <w:rFonts w:eastAsia="Times New Roman"/>
-          <w:sz w:val="24"/>
-          <w:szCs w:val="24"/>
-          <w:lang w:val="en-US"/>
-        </w:rPr>
-      </w:pPr>
-      <w:r>
-        <w:rPr>
-          <w:rFonts w:eastAsia="Times New Roman"/>
-          <w:sz w:val="24"/>
-          <w:szCs w:val="24"/>
-          <w:lang w:val="en-US"/>
-        </w:rPr>
-        <w:t>A search bar will be available for clients to find services quickly and for service providers to browse job listings.</w:t>
-      </w:r>
-    </w:p>
-    <w:p>
-      <w:pPr>
-        <w:numPr>
-          <w:ilvl w:val="0"/>
-          <w:numId w:val="13"/>
-        </w:numPr>
-        <w:spacing w:before="100" w:beforeAutospacing="1" w:after="100" w:afterAutospacing="1" w:line="240" w:lineRule="auto"/>
-        <w:rPr>
-          <w:rFonts w:eastAsia="Times New Roman"/>
-          <w:sz w:val="24"/>
-          <w:szCs w:val="24"/>
-          <w:lang w:val="en-US"/>
-        </w:rPr>
-      </w:pPr>
-      <w:r>
-        <w:rPr>
-          <w:rFonts w:eastAsia="Times New Roman"/>
-          <w:sz w:val="24"/>
-          <w:szCs w:val="24"/>
-          <w:lang w:val="en-US"/>
-        </w:rPr>
-        <w:t>The search can be refined by filters such as category, price, and ratings for services, and by location, category, and budget for job listings.</w:t>
-      </w:r>
-    </w:p>
-    <w:p>
-      <w:pPr>
-        <w:spacing w:before="100" w:beforeAutospacing="1" w:after="100" w:afterAutospacing="1" w:line="240" w:lineRule="auto"/>
-        <w:rPr>
-          <w:rFonts w:eastAsia="Times New Roman"/>
-          <w:sz w:val="24"/>
-          <w:szCs w:val="24"/>
-          <w:lang w:val="fr-FR"/>
-        </w:rPr>
-      </w:pPr>
-      <w:r>
-        <w:rPr>
-          <w:rFonts w:eastAsia="Times New Roman"/>
-          <w:b/>
-          <w:bCs/>
-          <w:sz w:val="24"/>
-          <w:szCs w:val="24"/>
-          <w:lang w:val="fr-FR"/>
-        </w:rPr>
-        <w:t xml:space="preserve">3.4 </w:t>
-      </w:r>
-      <w:proofErr w:type="spellStart"/>
-      <w:r>
-        <w:rPr>
-          <w:rFonts w:eastAsia="Times New Roman"/>
-          <w:b/>
-          <w:bCs/>
-          <w:sz w:val="24"/>
-          <w:szCs w:val="24"/>
-          <w:lang w:val="fr-FR"/>
-        </w:rPr>
-        <w:t>Payment</w:t>
-      </w:r>
-      <w:proofErr w:type="spellEnd"/>
-      <w:r>
-        <w:rPr>
-          <w:rFonts w:eastAsia="Times New Roman"/>
-          <w:b/>
-          <w:bCs/>
-          <w:sz w:val="24"/>
-          <w:szCs w:val="24"/>
-          <w:lang w:val="fr-FR"/>
-        </w:rPr>
-        <w:t xml:space="preserve"> System</w:t>
-      </w:r>
-    </w:p>
-    <w:p>
-      <w:pPr>
-        <w:numPr>
-          <w:ilvl w:val="0"/>
-          <w:numId w:val="14"/>
-        </w:numPr>
-        <w:spacing w:before="100" w:beforeAutospacing="1" w:after="100" w:afterAutospacing="1" w:line="240" w:lineRule="auto"/>
-        <w:rPr>
-          <w:rFonts w:eastAsia="Times New Roman"/>
-          <w:sz w:val="24"/>
-          <w:szCs w:val="24"/>
-          <w:lang w:val="en-US"/>
-        </w:rPr>
-      </w:pPr>
-      <w:r>
-        <w:rPr>
-          <w:rFonts w:eastAsia="Times New Roman"/>
-          <w:sz w:val="24"/>
-          <w:szCs w:val="24"/>
-          <w:lang w:val="en-US"/>
-        </w:rPr>
-        <w:t>No direct payments will happen through the app for services between service providers and clients.</w:t>
-      </w:r>
-    </w:p>
-    <w:p>
-      <w:pPr>
-        <w:numPr>
-          <w:ilvl w:val="0"/>
-          <w:numId w:val="14"/>
-        </w:numPr>
-        <w:spacing w:before="100" w:beforeAutospacing="1" w:after="100" w:afterAutospacing="1" w:line="240" w:lineRule="auto"/>
-        <w:rPr>
-          <w:rFonts w:eastAsia="Times New Roman"/>
-          <w:sz w:val="24"/>
-          <w:szCs w:val="24"/>
-          <w:lang w:val="en-US"/>
-        </w:rPr>
-      </w:pPr>
-      <w:r>
-        <w:rPr>
-          <w:rFonts w:eastAsia="Times New Roman"/>
-          <w:sz w:val="24"/>
-          <w:szCs w:val="24"/>
-          <w:lang w:val="en-US"/>
-        </w:rPr>
-        <w:t>Payment for premium subscriptions will be handled within the app via integration with local payment methods.</w:t>
-      </w:r>
-    </w:p>
-    <w:p>
-      <w:pPr>
-        <w:spacing w:line="240" w:lineRule="auto"/>
-        <w:jc w:val="center"/>
-        <w:rPr>
-          <w:rFonts w:eastAsia="Times New Roman"/>
-          <w:sz w:val="24"/>
-          <w:szCs w:val="24"/>
-          <w:lang w:val="fr-FR"/>
-        </w:rPr>
-      </w:pPr>
-      <w:r>
-        <w:rPr>
-          <w:rFonts w:eastAsia="Times New Roman"/>
-          <w:sz w:val="24"/>
-          <w:szCs w:val="24"/>
-          <w:lang w:val="fr-FR"/>
-        </w:rPr>
-        <w:pict w14:anchorId="0BE0CE27">
-          <v:rect id="_x0000_i1027" style="width:470.3pt;height:1.2pt" o:hralign="center" o:hrstd="t" o:hr="t" fillcolor="#a0a0a0" stroked="f"/>
-        </w:pict>
-      </w:r>
-    </w:p>
-    <w:p>
-      <w:pPr>
-        <w:spacing w:before="100" w:beforeAutospacing="1" w:after="100" w:afterAutospacing="1" w:line="240" w:lineRule="auto"/>
-        <w:rPr>
-          <w:rFonts w:eastAsia="Times New Roman"/>
-          <w:sz w:val="24"/>
-          <w:szCs w:val="24"/>
-          <w:lang w:val="fr-FR"/>
-        </w:rPr>
-      </w:pPr>
-      <w:r>
-        <w:rPr>
-          <w:rFonts w:eastAsia="Times New Roman"/>
-          <w:b/>
-          <w:bCs/>
-          <w:sz w:val="24"/>
-          <w:szCs w:val="24"/>
-          <w:lang w:val="fr-FR"/>
-        </w:rPr>
-        <w:t>4. Non-</w:t>
-      </w:r>
-      <w:proofErr w:type="spellStart"/>
-      <w:r>
-        <w:rPr>
-          <w:rFonts w:eastAsia="Times New Roman"/>
-          <w:b/>
-          <w:bCs/>
-          <w:sz w:val="24"/>
-          <w:szCs w:val="24"/>
-          <w:lang w:val="fr-FR"/>
-        </w:rPr>
-        <w:t>Functional</w:t>
-      </w:r>
-      <w:proofErr w:type="spellEnd"/>
-      <w:r>
-        <w:rPr>
-          <w:rFonts w:eastAsia="Times New Roman"/>
-          <w:b/>
-          <w:bCs/>
-          <w:sz w:val="24"/>
-          <w:szCs w:val="24"/>
-          <w:lang w:val="fr-FR"/>
+      <w:r>
+        <w:rPr>
+          <w:rFonts w:eastAsia="Times New Roman"/>
+          <w:sz w:val="24"/>
+          <w:szCs w:val="24"/>
+          <w:lang w:val="en-US"/>
+        </w:rPr>
+        <w:t>All user data will be encrypted.</w:t>
+      </w:r>
+    </w:p>
+    <w:p>
+      <w:pPr>
+        <w:spacing w:before="100" w:beforeAutospacing="1" w:after="100" w:afterAutospacing="1" w:line="240" w:lineRule="auto"/>
+        <w:ind w:left="708"/>
+        <w:rPr>
+          <w:rFonts w:eastAsia="Times New Roman"/>
+          <w:b/>
+          <w:bCs/>
+          <w:sz w:val="24"/>
+          <w:szCs w:val="24"/>
+          <w:lang w:val="en-US"/>
+        </w:rPr>
+      </w:pPr>
+      <w:r>
+        <w:rPr>
+          <w:rFonts w:eastAsia="Times New Roman"/>
+          <w:sz w:val="24"/>
+          <w:szCs w:val="24"/>
+          <w:lang w:val="en-US"/>
+        </w:rPr>
+        <w:t>●</w:t>
+      </w:r>
+      <w:r>
+        <w:rPr>
+          <w:rFonts w:eastAsia="Times New Roman"/>
+          <w:sz w:val="24"/>
+          <w:szCs w:val="24"/>
+          <w:lang w:val="en-US"/>
         </w:rPr>
         <w:t xml:space="preserve"> </w:t>
       </w:r>
-      <w:proofErr w:type="spellStart"/>
-      <w:r>
-        <w:rPr>
-          <w:rFonts w:eastAsia="Times New Roman"/>
-          <w:b/>
-          <w:bCs/>
-          <w:sz w:val="24"/>
-          <w:szCs w:val="24"/>
-          <w:lang w:val="fr-FR"/>
-        </w:rPr>
-        <w:t>Requirements</w:t>
-      </w:r>
-      <w:proofErr w:type="spellEnd"/>
-    </w:p>
-    <w:p>
-      <w:pPr>
-        <w:spacing w:before="100" w:beforeAutospacing="1" w:after="100" w:afterAutospacing="1" w:line="240" w:lineRule="auto"/>
-        <w:rPr>
-          <w:rFonts w:eastAsia="Times New Roman"/>
-          <w:sz w:val="24"/>
-          <w:szCs w:val="24"/>
-          <w:lang w:val="fr-FR"/>
-        </w:rPr>
-      </w:pPr>
-      <w:r>
-        <w:rPr>
-          <w:rFonts w:eastAsia="Times New Roman"/>
-          <w:b/>
-          <w:bCs/>
-          <w:sz w:val="24"/>
-          <w:szCs w:val="24"/>
-          <w:lang w:val="fr-FR"/>
-        </w:rPr>
-        <w:t>4.1 Security</w:t>
-      </w:r>
-    </w:p>
-    <w:p>
-      <w:pPr>
-        <w:numPr>
-          <w:ilvl w:val="0"/>
-          <w:numId w:val="15"/>
-        </w:numPr>
-        <w:spacing w:before="100" w:beforeAutospacing="1" w:after="100" w:afterAutospacing="1" w:line="240" w:lineRule="auto"/>
-        <w:rPr>
-          <w:rFonts w:eastAsia="Times New Roman"/>
-          <w:sz w:val="24"/>
-          <w:szCs w:val="24"/>
-          <w:lang w:val="en-US"/>
-        </w:rPr>
-      </w:pPr>
-      <w:r>
-        <w:rPr>
-          <w:rFonts w:eastAsia="Times New Roman"/>
-          <w:sz w:val="24"/>
-          <w:szCs w:val="24"/>
-          <w:lang w:val="en-US"/>
-        </w:rPr>
-        <w:t>All user data will be encrypted.</w:t>
-      </w:r>
-    </w:p>
-    <w:p>
-      <w:pPr>
-        <w:numPr>
-          <w:ilvl w:val="0"/>
-          <w:numId w:val="15"/>
-        </w:numPr>
-        <w:spacing w:before="100" w:beforeAutospacing="1" w:after="100" w:afterAutospacing="1" w:line="240" w:lineRule="auto"/>
-        <w:rPr>
-          <w:rFonts w:eastAsia="Times New Roman"/>
-          <w:sz w:val="24"/>
-          <w:szCs w:val="24"/>
-          <w:lang w:val="en-US"/>
-        </w:rPr>
-      </w:pPr>
       <w:r>
         <w:rPr>
           <w:rFonts w:eastAsia="Times New Roman"/>
@@ -3085,50 +3124,54 @@
         <w:spacing w:before="100" w:beforeAutospacing="1" w:after="100" w:afterAutospacing="1" w:line="240" w:lineRule="auto"/>
         <w:rPr>
           <w:rFonts w:eastAsia="Times New Roman"/>
-          <w:sz w:val="24"/>
-          <w:szCs w:val="24"/>
-          <w:lang w:val="fr-FR"/>
-        </w:rPr>
-      </w:pPr>
-      <w:r>
-        <w:rPr>
-          <w:rFonts w:eastAsia="Times New Roman"/>
-          <w:b/>
-          <w:bCs/>
-          <w:sz w:val="24"/>
-          <w:szCs w:val="24"/>
-          <w:lang w:val="fr-FR"/>
-        </w:rPr>
-        <w:t xml:space="preserve">4.2 </w:t>
-      </w:r>
-      <w:proofErr w:type="spellStart"/>
-      <w:r>
-        <w:rPr>
-          <w:rFonts w:eastAsia="Times New Roman"/>
-          <w:b/>
-          <w:bCs/>
-          <w:sz w:val="24"/>
-          <w:szCs w:val="24"/>
-          <w:lang w:val="fr-FR"/>
-        </w:rPr>
-        <w:t>Scalability</w:t>
-      </w:r>
-      <w:proofErr w:type="spellEnd"/>
-    </w:p>
-    <w:p>
-      <w:pPr>
-        <w:numPr>
-          <w:ilvl w:val="0"/>
-          <w:numId w:val="16"/>
-        </w:numPr>
-        <w:spacing w:before="100" w:beforeAutospacing="1" w:after="100" w:afterAutospacing="1" w:line="240" w:lineRule="auto"/>
-        <w:rPr>
-          <w:rFonts w:eastAsia="Times New Roman"/>
-          <w:sz w:val="24"/>
-          <w:szCs w:val="24"/>
-          <w:lang w:val="en-US"/>
-        </w:rPr>
-      </w:pPr>
+          <w:b/>
+          <w:bCs/>
+          <w:sz w:val="24"/>
+          <w:szCs w:val="24"/>
+          <w:lang w:val="en-US"/>
+        </w:rPr>
+      </w:pPr>
+      <w:r>
+        <w:rPr>
+          <w:rFonts w:eastAsia="Times New Roman"/>
+          <w:b/>
+          <w:bCs/>
+          <w:sz w:val="24"/>
+          <w:szCs w:val="24"/>
+          <w:lang w:val="en-US"/>
+        </w:rPr>
+        <w:t>4.2 Scalability</w:t>
+      </w:r>
+    </w:p>
+    <w:p>
+      <w:pPr>
+        <w:spacing w:before="100" w:beforeAutospacing="1" w:after="100" w:afterAutospacing="1" w:line="240" w:lineRule="auto"/>
+        <w:ind w:left="708"/>
+        <w:rPr>
+          <w:rFonts w:eastAsia="Times New Roman"/>
+          <w:sz w:val="24"/>
+          <w:szCs w:val="24"/>
+          <w:lang w:val="en-US"/>
+        </w:rPr>
+      </w:pPr>
+      <w:r>
+        <w:rPr>
+          <w:rFonts w:eastAsia="Times New Roman"/>
+          <w:sz w:val="24"/>
+          <w:szCs w:val="24"/>
+          <w:lang w:val="en-US"/>
+        </w:rPr>
+        <w:t>●</w:t>
+      </w:r>
+      <w:r>
+        <w:rPr>
+          <w:rFonts w:eastAsia="Times New Roman"/>
+          <w:sz w:val="24"/>
+          <w:szCs w:val="24"/>
+          <w:lang w:val="en-US"/>
+        </w:rPr>
+        <w:t xml:space="preserve"> </w:t>
+      </w:r>
       <w:r>
         <w:rPr>
           <w:rFonts w:eastAsia="Times New Roman"/>
@@ -3142,52 +3185,53 @@
     <w:p>
       <w:pPr>
         <w:spacing w:before="100" w:beforeAutospacing="1" w:after="100" w:afterAutospacing="1" w:line="240" w:lineRule="auto"/>
-        <w:rPr>
-          <w:rFonts w:eastAsia="Times New Roman"/>
-          <w:sz w:val="24"/>
-          <w:szCs w:val="24"/>
-          <w:lang w:val="fr-FR"/>
-        </w:rPr>
-      </w:pPr>
-      <w:r>
-        <w:rPr>
-          <w:rFonts w:eastAsia="Times New Roman"/>
-          <w:b/>
-          <w:bCs/>
-          <w:sz w:val="24"/>
-          <w:szCs w:val="24"/>
-          <w:lang w:val="fr-FR"/>
-        </w:rPr>
-        <w:t xml:space="preserve">4.3 </w:t>
-      </w:r>
-      <w:proofErr w:type="spellStart"/>
-      <w:r>
-        <w:rPr>
-          <w:rFonts w:eastAsia="Times New Roman"/>
-          <w:b/>
-          <w:bCs/>
-          <w:sz w:val="24"/>
-          <w:szCs w:val="24"/>
-          <w:lang w:val="fr-FR"/>
-        </w:rPr>
-        <w:t>Reliability</w:t>
-      </w:r>
-      <w:proofErr w:type="spellEnd"/>
-    </w:p>
-    <w:p>
-      <w:pPr>
-        <w:numPr>
-          <w:ilvl w:val="0"/>
-          <w:numId w:val="17"/>
-        </w:numPr>
-        <w:spacing w:before="100" w:beforeAutospacing="1" w:after="100" w:afterAutospacing="1" w:line="240" w:lineRule="auto"/>
-        <w:rPr>
-          <w:rFonts w:eastAsia="Times New Roman"/>
-          <w:sz w:val="24"/>
-          <w:szCs w:val="24"/>
-          <w:lang w:val="en-US"/>
-        </w:rPr>
-      </w:pPr>
+        <w:ind w:left="708"/>
+        <w:rPr>
+          <w:rFonts w:eastAsia="Times New Roman"/>
+          <w:sz w:val="24"/>
+          <w:szCs w:val="24"/>
+          <w:lang w:val="en-US"/>
+        </w:rPr>
+      </w:pPr>
+      <w:r>
+        <w:rPr>
+          <w:rFonts w:eastAsia="Times New Roman"/>
+          <w:sz w:val="24"/>
+          <w:szCs w:val="24"/>
+          <w:lang w:val="en-US"/>
+        </w:rPr>
+        <w:t>4.3 Reliability</w:t>
+      </w:r>
+    </w:p>
+    <w:p>
+      <w:pPr>
+        <w:spacing w:before="100" w:beforeAutospacing="1" w:after="100" w:afterAutospacing="1" w:line="240" w:lineRule="auto"/>
+        <w:ind w:left="708"/>
+        <w:rPr>
+          <w:rFonts w:eastAsia="Times New Roman"/>
+          <w:sz w:val="24"/>
+          <w:szCs w:val="24"/>
+          <w:lang w:val="en-US"/>
+        </w:rPr>
+      </w:pPr>
+      <w:r>
+        <w:rPr>
+          <w:rFonts w:eastAsia="Times New Roman"/>
+          <w:sz w:val="24"/>
+          <w:szCs w:val="24"/>
+          <w:lang w:val="en-US"/>
+        </w:rPr>
+        <w:t>●</w:t>
+      </w:r>
+      <w:r>
+        <w:rPr>
+          <w:rFonts w:eastAsia="Times New Roman"/>
+          <w:sz w:val="24"/>
+          <w:szCs w:val="24"/>
+          <w:lang w:val="en-US"/>
+        </w:rPr>
+        <w:t xml:space="preserve"> </w:t>
+      </w:r>
       <w:r>
         <w:rPr>
           <w:rFonts w:eastAsia="Times New Roman"/>
@@ -3203,37 +3247,48 @@
         <w:spacing w:before="100" w:beforeAutospacing="1" w:after="100" w:afterAutospacing="1" w:line="240" w:lineRule="auto"/>
         <w:rPr>
           <w:rFonts w:eastAsia="Times New Roman"/>
-          <w:sz w:val="24"/>
-          <w:szCs w:val="24"/>
-          <w:lang w:val="fr-FR"/>
-        </w:rPr>
-      </w:pPr>
-      <w:r>
-        <w:rPr>
-          <w:rFonts w:eastAsia="Times New Roman"/>
-          <w:b/>
-          <w:bCs/>
-          <w:sz w:val="24"/>
-          <w:szCs w:val="24"/>
-          <w:lang w:val="fr-FR"/>
+          <w:b/>
+          <w:bCs/>
+          <w:sz w:val="24"/>
+          <w:szCs w:val="24"/>
+          <w:lang w:val="en-US"/>
+        </w:rPr>
+      </w:pPr>
+      <w:r>
+        <w:rPr>
+          <w:rFonts w:eastAsia="Times New Roman"/>
+          <w:b/>
+          <w:bCs/>
+          <w:sz w:val="24"/>
+          <w:szCs w:val="24"/>
+          <w:lang w:val="en-US"/>
         </w:rPr>
         <w:t>4.4 Performance</w:t>
       </w:r>
     </w:p>
     <w:p>
       <w:pPr>
-        <w:numPr>
-          <w:ilvl w:val="0"/>
-          <w:numId w:val="18"/>
-        </w:numPr>
-        <w:spacing w:before="100" w:beforeAutospacing="1" w:after="100" w:afterAutospacing="1" w:line="240" w:lineRule="auto"/>
-        <w:rPr>
-          <w:rFonts w:eastAsia="Times New Roman"/>
-          <w:sz w:val="24"/>
-          <w:szCs w:val="24"/>
-          <w:lang w:val="en-US"/>
-        </w:rPr>
-      </w:pPr>
+        <w:spacing w:before="100" w:beforeAutospacing="1" w:after="100" w:afterAutospacing="1" w:line="240" w:lineRule="auto"/>
+        <w:ind w:left="708"/>
+      </w:pPr>
+      <w:r>
+        <w:rPr>
+          <w:rFonts w:eastAsia="Times New Roman"/>
+          <w:sz w:val="24"/>
+          <w:szCs w:val="24"/>
+          <w:lang w:val="en-US"/>
+        </w:rPr>
+        <w:t>●</w:t>
+      </w:r>
+      <w:r>
+        <w:rPr>
+          <w:rFonts w:eastAsia="Times New Roman"/>
+          <w:sz w:val="24"/>
+          <w:szCs w:val="24"/>
+          <w:lang w:val="en-US"/>
+        </w:rPr>
+        <w:t xml:space="preserve"> </w:t>
+      </w:r>
       <w:r>
         <w:rPr>
           <w:rFonts w:eastAsia="Times New Roman"/>
@@ -3244,14 +3299,6 @@
         <w:t>The app should ensure pages load and searches return results within 3-5 seconds, even during peak hours.</w:t>
       </w:r>
     </w:p>
-    <w:p>
-      <w:pPr>
-        <w:rPr>
-          <w:lang w:val="en-US"/>
-        </w:rPr>
-      </w:pPr>
-    </w:p>
-    <w:p/>
     <w:sectPr>
       <w:pgSz w:w="11906" w:h="16838"/>
       <w:pgMar w:top="1417" w:right="1417" w:bottom="1417" w:left="1417" w:header="708" w:footer="708" w:gutter="0"/>
@@ -5948,219 +5995,57 @@
   </w:abstractNum>
   <w:num w:numId="1">
     <w:abstractNumId w:val="16"/>
-    <w:lvlOverride w:ilvl="0"/>
-    <w:lvlOverride w:ilvl="1"/>
-    <w:lvlOverride w:ilvl="2"/>
-    <w:lvlOverride w:ilvl="3"/>
-    <w:lvlOverride w:ilvl="4"/>
-    <w:lvlOverride w:ilvl="5"/>
-    <w:lvlOverride w:ilvl="6"/>
-    <w:lvlOverride w:ilvl="7"/>
-    <w:lvlOverride w:ilvl="8"/>
   </w:num>
   <w:num w:numId="2">
     <w:abstractNumId w:val="17"/>
-    <w:lvlOverride w:ilvl="0"/>
-    <w:lvlOverride w:ilvl="1"/>
-    <w:lvlOverride w:ilvl="2"/>
-    <w:lvlOverride w:ilvl="3"/>
-    <w:lvlOverride w:ilvl="4"/>
-    <w:lvlOverride w:ilvl="5"/>
-    <w:lvlOverride w:ilvl="6"/>
-    <w:lvlOverride w:ilvl="7"/>
-    <w:lvlOverride w:ilvl="8"/>
   </w:num>
   <w:num w:numId="3">
     <w:abstractNumId w:val="4"/>
-    <w:lvlOverride w:ilvl="0"/>
-    <w:lvlOverride w:ilvl="1"/>
-    <w:lvlOverride w:ilvl="2"/>
-    <w:lvlOverride w:ilvl="3"/>
-    <w:lvlOverride w:ilvl="4"/>
-    <w:lvlOverride w:ilvl="5"/>
-    <w:lvlOverride w:ilvl="6"/>
-    <w:lvlOverride w:ilvl="7"/>
-    <w:lvlOverride w:ilvl="8"/>
   </w:num>
   <w:num w:numId="4">
     <w:abstractNumId w:val="3"/>
-    <w:lvlOverride w:ilvl="0"/>
-    <w:lvlOverride w:ilvl="1"/>
-    <w:lvlOverride w:ilvl="2"/>
-    <w:lvlOverride w:ilvl="3"/>
-    <w:lvlOverride w:ilvl="4"/>
-    <w:lvlOverride w:ilvl="5"/>
-    <w:lvlOverride w:ilvl="6"/>
-    <w:lvlOverride w:ilvl="7"/>
-    <w:lvlOverride w:ilvl="8"/>
   </w:num>
   <w:num w:numId="5">
     <w:abstractNumId w:val="7"/>
-    <w:lvlOverride w:ilvl="0"/>
-    <w:lvlOverride w:ilvl="1"/>
-    <w:lvlOverride w:ilvl="2"/>
-    <w:lvlOverride w:ilvl="3"/>
-    <w:lvlOverride w:ilvl="4"/>
-    <w:lvlOverride w:ilvl="5"/>
-    <w:lvlOverride w:ilvl="6"/>
-    <w:lvlOverride w:ilvl="7"/>
-    <w:lvlOverride w:ilvl="8"/>
   </w:num>
   <w:num w:numId="6">
     <w:abstractNumId w:val="2"/>
-    <w:lvlOverride w:ilvl="0"/>
-    <w:lvlOverride w:ilvl="1"/>
-    <w:lvlOverride w:ilvl="2"/>
-    <w:lvlOverride w:ilvl="3"/>
-    <w:lvlOverride w:ilvl="4"/>
-    <w:lvlOverride w:ilvl="5"/>
-    <w:lvlOverride w:ilvl="6"/>
-    <w:lvlOverride w:ilvl="7"/>
-    <w:lvlOverride w:ilvl="8"/>
   </w:num>
   <w:num w:numId="7">
     <w:abstractNumId w:val="12"/>
-    <w:lvlOverride w:ilvl="0"/>
-    <w:lvlOverride w:ilvl="1"/>
-    <w:lvlOverride w:ilvl="2"/>
-    <w:lvlOverride w:ilvl="3"/>
-    <w:lvlOverride w:ilvl="4"/>
-    <w:lvlOverride w:ilvl="5"/>
-    <w:lvlOverride w:ilvl="6"/>
-    <w:lvlOverride w:ilvl="7"/>
-    <w:lvlOverride w:ilvl="8"/>
   </w:num>
   <w:num w:numId="8">
     <w:abstractNumId w:val="9"/>
-    <w:lvlOverride w:ilvl="0"/>
-    <w:lvlOverride w:ilvl="1"/>
-    <w:lvlOverride w:ilvl="2"/>
-    <w:lvlOverride w:ilvl="3"/>
-    <w:lvlOverride w:ilvl="4"/>
-    <w:lvlOverride w:ilvl="5"/>
-    <w:lvlOverride w:ilvl="6"/>
-    <w:lvlOverride w:ilvl="7"/>
-    <w:lvlOverride w:ilvl="8"/>
   </w:num>
   <w:num w:numId="9">
     <w:abstractNumId w:val="1"/>
-    <w:lvlOverride w:ilvl="0"/>
-    <w:lvlOverride w:ilvl="1"/>
-    <w:lvlOverride w:ilvl="2"/>
-    <w:lvlOverride w:ilvl="3"/>
-    <w:lvlOverride w:ilvl="4"/>
-    <w:lvlOverride w:ilvl="5"/>
-    <w:lvlOverride w:ilvl="6"/>
-    <w:lvlOverride w:ilvl="7"/>
-    <w:lvlOverride w:ilvl="8"/>
   </w:num>
   <w:num w:numId="10">
     <w:abstractNumId w:val="14"/>
-    <w:lvlOverride w:ilvl="0"/>
-    <w:lvlOverride w:ilvl="1"/>
-    <w:lvlOverride w:ilvl="2"/>
-    <w:lvlOverride w:ilvl="3"/>
-    <w:lvlOverride w:ilvl="4"/>
-    <w:lvlOverride w:ilvl="5"/>
-    <w:lvlOverride w:ilvl="6"/>
-    <w:lvlOverride w:ilvl="7"/>
-    <w:lvlOverride w:ilvl="8"/>
   </w:num>
   <w:num w:numId="11">
     <w:abstractNumId w:val="0"/>
-    <w:lvlOverride w:ilvl="0"/>
-    <w:lvlOverride w:ilvl="1"/>
-    <w:lvlOverride w:ilvl="2"/>
-    <w:lvlOverride w:ilvl="3"/>
-    <w:lvlOverride w:ilvl="4"/>
-    <w:lvlOverride w:ilvl="5"/>
-    <w:lvlOverride w:ilvl="6"/>
-    <w:lvlOverride w:ilvl="7"/>
-    <w:lvlOverride w:ilvl="8"/>
   </w:num>
   <w:num w:numId="12">
     <w:abstractNumId w:val="6"/>
-    <w:lvlOverride w:ilvl="0"/>
-    <w:lvlOverride w:ilvl="1"/>
-    <w:lvlOverride w:ilvl="2"/>
-    <w:lvlOverride w:ilvl="3"/>
-    <w:lvlOverride w:ilvl="4"/>
-    <w:lvlOverride w:ilvl="5"/>
-    <w:lvlOverride w:ilvl="6"/>
-    <w:lvlOverride w:ilvl="7"/>
-    <w:lvlOverride w:ilvl="8"/>
   </w:num>
   <w:num w:numId="13">
     <w:abstractNumId w:val="5"/>
-    <w:lvlOverride w:ilvl="0"/>
-    <w:lvlOverride w:ilvl="1"/>
-    <w:lvlOverride w:ilvl="2"/>
-    <w:lvlOverride w:ilvl="3"/>
-    <w:lvlOverride w:ilvl="4"/>
-    <w:lvlOverride w:ilvl="5"/>
-    <w:lvlOverride w:ilvl="6"/>
-    <w:lvlOverride w:ilvl="7"/>
-    <w:lvlOverride w:ilvl="8"/>
   </w:num>
   <w:num w:numId="14">
     <w:abstractNumId w:val="15"/>
-    <w:lvlOverride w:ilvl="0"/>
-    <w:lvlOverride w:ilvl="1"/>
-    <w:lvlOverride w:ilvl="2"/>
-    <w:lvlOverride w:ilvl="3"/>
-    <w:lvlOverride w:ilvl="4"/>
-    <w:lvlOverride w:ilvl="5"/>
-    <w:lvlOverride w:ilvl="6"/>
-    <w:lvlOverride w:ilvl="7"/>
-    <w:lvlOverride w:ilvl="8"/>
   </w:num>
   <w:num w:numId="15">
     <w:abstractNumId w:val="13"/>
-    <w:lvlOverride w:ilvl="0"/>
-    <w:lvlOverride w:ilvl="1"/>
-    <w:lvlOverride w:ilvl="2"/>
-    <w:lvlOverride w:ilvl="3"/>
-    <w:lvlOverride w:ilvl="4"/>
-    <w:lvlOverride w:ilvl="5"/>
-    <w:lvlOverride w:ilvl="6"/>
-    <w:lvlOverride w:ilvl="7"/>
-    <w:lvlOverride w:ilvl="8"/>
   </w:num>
   <w:num w:numId="16">
     <w:abstractNumId w:val="11"/>
-    <w:lvlOverride w:ilvl="0"/>
-    <w:lvlOverride w:ilvl="1"/>
-    <w:lvlOverride w:ilvl="2"/>
-    <w:lvlOverride w:ilvl="3"/>
-    <w:lvlOverride w:ilvl="4"/>
-    <w:lvlOverride w:ilvl="5"/>
-    <w:lvlOverride w:ilvl="6"/>
-    <w:lvlOverride w:ilvl="7"/>
-    <w:lvlOverride w:ilvl="8"/>
   </w:num>
   <w:num w:numId="17">
     <w:abstractNumId w:val="8"/>
-    <w:lvlOverride w:ilvl="0"/>
-    <w:lvlOverride w:ilvl="1"/>
-    <w:lvlOverride w:ilvl="2"/>
-    <w:lvlOverride w:ilvl="3"/>
-    <w:lvlOverride w:ilvl="4"/>
-    <w:lvlOverride w:ilvl="5"/>
-    <w:lvlOverride w:ilvl="6"/>
-    <w:lvlOverride w:ilvl="7"/>
-    <w:lvlOverride w:ilvl="8"/>
   </w:num>
   <w:num w:numId="18">
     <w:abstractNumId w:val="10"/>
-    <w:lvlOverride w:ilvl="0"/>
-    <w:lvlOverride w:ilvl="1"/>
-    <w:lvlOverride w:ilvl="2"/>
-    <w:lvlOverride w:ilvl="3"/>
-    <w:lvlOverride w:ilvl="4"/>
-    <w:lvlOverride w:ilvl="5"/>
-    <w:lvlOverride w:ilvl="6"/>
-    <w:lvlOverride w:ilvl="7"/>
-    <w:lvlOverride w:ilvl="8"/>
   </w:num>
 </w:numbering>
 </file>

</xml_diff>